<commit_message>
agregando modificaciones a archivo SegundoRepor
</commit_message>
<xml_diff>
--- a/2023-2/Reportes/SegundoReporteParcialPT2.docx
+++ b/2023-2/Reportes/SegundoReporteParcialPT2.docx
@@ -535,6 +535,7 @@
                 <w:szCs w:val="34"/>
               </w:rPr>
             </w:pPr>
+            <w:proofErr w:type="spellStart"/>
             <w:r>
               <w:rPr>
                 <w:rFonts w:ascii="Arial" w:hAnsi="Arial" w:cs="Arial"/>
@@ -543,8 +544,31 @@
                 <w:sz w:val="34"/>
                 <w:szCs w:val="34"/>
               </w:rPr>
-              <w:t>Villordo Jiménez Iclia</w:t>
+              <w:t>Villordo</w:t>
             </w:r>
+            <w:proofErr w:type="spellEnd"/>
+            <w:r>
+              <w:rPr>
+                <w:rFonts w:ascii="Arial" w:hAnsi="Arial" w:cs="Arial"/>
+                <w:b/>
+                <w:bCs/>
+                <w:sz w:val="34"/>
+                <w:szCs w:val="34"/>
+              </w:rPr>
+              <w:t xml:space="preserve"> Jiménez </w:t>
+            </w:r>
+            <w:proofErr w:type="spellStart"/>
+            <w:r>
+              <w:rPr>
+                <w:rFonts w:ascii="Arial" w:hAnsi="Arial" w:cs="Arial"/>
+                <w:b/>
+                <w:bCs/>
+                <w:sz w:val="34"/>
+                <w:szCs w:val="34"/>
+              </w:rPr>
+              <w:t>Iclia</w:t>
+            </w:r>
+            <w:proofErr w:type="spellEnd"/>
           </w:p>
         </w:tc>
       </w:tr>
@@ -1410,6 +1434,7 @@
         </w:rPr>
         <w:t xml:space="preserve">Replantear la cadena de </w:t>
       </w:r>
+      <w:proofErr w:type="spellStart"/>
       <w:r>
         <w:rPr>
           <w:rFonts w:ascii="Arial" w:hAnsi="Arial" w:cs="Arial"/>
@@ -1418,6 +1443,7 @@
         <w:t>Markov</w:t>
       </w:r>
       <w:bookmarkEnd w:id="0"/>
+      <w:proofErr w:type="spellEnd"/>
     </w:p>
     <w:p>
       <w:pPr>
@@ -1473,6 +1499,7 @@
         </w:rPr>
         <w:t xml:space="preserve">Establecer la cadena de </w:t>
       </w:r>
+      <w:proofErr w:type="spellStart"/>
       <w:r>
         <w:rPr>
           <w:rFonts w:ascii="Arial" w:hAnsi="Arial" w:cs="Arial"/>
@@ -1482,6 +1509,7 @@
         </w:rPr>
         <w:t>Markov</w:t>
       </w:r>
+      <w:proofErr w:type="spellEnd"/>
       <w:r>
         <w:rPr>
           <w:rFonts w:ascii="Arial" w:hAnsi="Arial" w:cs="Arial"/>
@@ -1532,7 +1560,25 @@
           <w:sz w:val="24"/>
           <w:szCs w:val="24"/>
         </w:rPr>
-        <w:t>Al analizar los estados de la cadena de Markov propuesta anteriormente se tenían ciertos errores al ocurrir un evento, es por ell</w:t>
+        <w:t xml:space="preserve">Al analizar los estados de la cadena de </w:t>
+      </w:r>
+      <w:proofErr w:type="spellStart"/>
+      <w:r>
+        <w:rPr>
+          <w:rFonts w:ascii="Arial" w:hAnsi="Arial" w:cs="Arial"/>
+          <w:sz w:val="24"/>
+          <w:szCs w:val="24"/>
+        </w:rPr>
+        <w:t>Markov</w:t>
+      </w:r>
+      <w:proofErr w:type="spellEnd"/>
+      <w:r>
+        <w:rPr>
+          <w:rFonts w:ascii="Arial" w:hAnsi="Arial" w:cs="Arial"/>
+          <w:sz w:val="24"/>
+          <w:szCs w:val="24"/>
+        </w:rPr>
+        <w:t xml:space="preserve"> propuesta anteriormente se tenían ciertos errores al ocurrir un evento, es por ell</w:t>
       </w:r>
       <w:r>
         <w:rPr>
@@ -1548,7 +1594,25 @@
           <w:sz w:val="24"/>
           <w:szCs w:val="24"/>
         </w:rPr>
-        <w:t>se rediseño una nueva cadena de Markov para la simulación del sistema</w:t>
+        <w:t xml:space="preserve">se rediseño una nueva cadena de </w:t>
+      </w:r>
+      <w:proofErr w:type="spellStart"/>
+      <w:r>
+        <w:rPr>
+          <w:rFonts w:ascii="Arial" w:hAnsi="Arial" w:cs="Arial"/>
+          <w:sz w:val="24"/>
+          <w:szCs w:val="24"/>
+        </w:rPr>
+        <w:t>Markov</w:t>
+      </w:r>
+      <w:proofErr w:type="spellEnd"/>
+      <w:r>
+        <w:rPr>
+          <w:rFonts w:ascii="Arial" w:hAnsi="Arial" w:cs="Arial"/>
+          <w:sz w:val="24"/>
+          <w:szCs w:val="24"/>
+        </w:rPr>
+        <w:t xml:space="preserve"> para la simulación del sistema</w:t>
       </w:r>
     </w:p>
     <w:p>
@@ -1650,6 +1714,7 @@
     </w:p>
     <w:p>
       <w:pPr>
+        <w:pStyle w:val="Descripcin"/>
         <w:jc w:val="center"/>
         <w:rPr>
           <w:rFonts w:ascii="Arial" w:hAnsi="Arial" w:cs="Arial"/>
@@ -1663,7 +1728,82 @@
           <w:sz w:val="24"/>
           <w:szCs w:val="24"/>
         </w:rPr>
-        <w:t>Figura 1. Cadena de Markov propuesta inicialmente</w:t>
+        <w:t xml:space="preserve">Figura </w:t>
+      </w:r>
+      <w:r>
+        <w:rPr>
+          <w:rFonts w:ascii="Arial" w:hAnsi="Arial" w:cs="Arial"/>
+          <w:sz w:val="24"/>
+          <w:szCs w:val="24"/>
+        </w:rPr>
+        <w:fldChar w:fldCharType="begin"/>
+      </w:r>
+      <w:r>
+        <w:rPr>
+          <w:rFonts w:ascii="Arial" w:hAnsi="Arial" w:cs="Arial"/>
+          <w:sz w:val="24"/>
+          <w:szCs w:val="24"/>
+        </w:rPr>
+        <w:instrText xml:space="preserve"> SEQ Figura \* ARABIC </w:instrText>
+      </w:r>
+      <w:r>
+        <w:rPr>
+          <w:rFonts w:ascii="Arial" w:hAnsi="Arial" w:cs="Arial"/>
+          <w:sz w:val="24"/>
+          <w:szCs w:val="24"/>
+        </w:rPr>
+        <w:fldChar w:fldCharType="separate"/>
+      </w:r>
+      <w:r>
+        <w:rPr>
+          <w:rFonts w:ascii="Arial" w:hAnsi="Arial" w:cs="Arial"/>
+          <w:noProof/>
+          <w:sz w:val="24"/>
+          <w:szCs w:val="24"/>
+        </w:rPr>
+        <w:t>1</w:t>
+      </w:r>
+      <w:r>
+        <w:rPr>
+          <w:rFonts w:ascii="Arial" w:hAnsi="Arial" w:cs="Arial"/>
+          <w:sz w:val="24"/>
+          <w:szCs w:val="24"/>
+        </w:rPr>
+        <w:fldChar w:fldCharType="end"/>
+      </w:r>
+      <w:r>
+        <w:rPr>
+          <w:rFonts w:ascii="Arial" w:hAnsi="Arial" w:cs="Arial"/>
+          <w:sz w:val="24"/>
+          <w:szCs w:val="24"/>
+        </w:rPr>
+        <w:t xml:space="preserve">. </w:t>
+      </w:r>
+      <w:r>
+        <w:rPr>
+          <w:rFonts w:ascii="Arial" w:hAnsi="Arial" w:cs="Arial"/>
+          <w:sz w:val="24"/>
+          <w:szCs w:val="24"/>
+        </w:rPr>
+        <w:t xml:space="preserve">Cadena de </w:t>
+      </w:r>
+      <w:proofErr w:type="spellStart"/>
+      <w:r>
+        <w:rPr>
+          <w:rFonts w:ascii="Arial" w:hAnsi="Arial" w:cs="Arial"/>
+          <w:sz w:val="24"/>
+          <w:szCs w:val="24"/>
+        </w:rPr>
+        <w:t>Markov</w:t>
+      </w:r>
+      <w:proofErr w:type="spellEnd"/>
+      <w:r>
+        <w:rPr>
+          <w:rFonts w:ascii="Arial" w:hAnsi="Arial" w:cs="Arial"/>
+          <w:sz w:val="24"/>
+          <w:szCs w:val="24"/>
+        </w:rPr>
+        <w:t xml:space="preserve"> propuesta inicialmente</w:t>
       </w:r>
     </w:p>
     <w:p>
@@ -2839,6 +2979,7 @@
     </w:p>
     <w:p>
       <w:pPr>
+        <w:pStyle w:val="Descripcin"/>
         <w:jc w:val="center"/>
         <w:rPr>
           <w:rFonts w:ascii="Arial" w:hAnsi="Arial" w:cs="Arial"/>
@@ -2852,8 +2993,75 @@
           <w:sz w:val="24"/>
           <w:szCs w:val="24"/>
         </w:rPr>
-        <w:t>Figura 2. Nueva propuesta de la cadena de Markov</w:t>
-      </w:r>
+        <w:t xml:space="preserve">Figura </w:t>
+      </w:r>
+      <w:r>
+        <w:rPr>
+          <w:rFonts w:ascii="Arial" w:hAnsi="Arial" w:cs="Arial"/>
+          <w:sz w:val="24"/>
+          <w:szCs w:val="24"/>
+        </w:rPr>
+        <w:fldChar w:fldCharType="begin"/>
+      </w:r>
+      <w:r>
+        <w:rPr>
+          <w:rFonts w:ascii="Arial" w:hAnsi="Arial" w:cs="Arial"/>
+          <w:sz w:val="24"/>
+          <w:szCs w:val="24"/>
+        </w:rPr>
+        <w:instrText xml:space="preserve"> SEQ Figura \* ARABIC </w:instrText>
+      </w:r>
+      <w:r>
+        <w:rPr>
+          <w:rFonts w:ascii="Arial" w:hAnsi="Arial" w:cs="Arial"/>
+          <w:sz w:val="24"/>
+          <w:szCs w:val="24"/>
+        </w:rPr>
+        <w:fldChar w:fldCharType="separate"/>
+      </w:r>
+      <w:r>
+        <w:rPr>
+          <w:rFonts w:ascii="Arial" w:hAnsi="Arial" w:cs="Arial"/>
+          <w:noProof/>
+          <w:sz w:val="24"/>
+          <w:szCs w:val="24"/>
+        </w:rPr>
+        <w:t>2</w:t>
+      </w:r>
+      <w:r>
+        <w:rPr>
+          <w:rFonts w:ascii="Arial" w:hAnsi="Arial" w:cs="Arial"/>
+          <w:sz w:val="24"/>
+          <w:szCs w:val="24"/>
+        </w:rPr>
+        <w:fldChar w:fldCharType="end"/>
+      </w:r>
+      <w:r>
+        <w:rPr>
+          <w:rFonts w:ascii="Arial" w:hAnsi="Arial" w:cs="Arial"/>
+          <w:sz w:val="24"/>
+          <w:szCs w:val="24"/>
+        </w:rPr>
+        <w:t xml:space="preserve">. </w:t>
+      </w:r>
+      <w:r>
+        <w:rPr>
+          <w:rFonts w:ascii="Arial" w:hAnsi="Arial" w:cs="Arial"/>
+          <w:sz w:val="24"/>
+          <w:szCs w:val="24"/>
+        </w:rPr>
+        <w:t xml:space="preserve">Nueva propuesta de la cadena de </w:t>
+      </w:r>
+      <w:proofErr w:type="spellStart"/>
+      <w:r>
+        <w:rPr>
+          <w:rFonts w:ascii="Arial" w:hAnsi="Arial" w:cs="Arial"/>
+          <w:sz w:val="24"/>
+          <w:szCs w:val="24"/>
+        </w:rPr>
+        <w:t>Markov</w:t>
+      </w:r>
+      <w:proofErr w:type="spellEnd"/>
     </w:p>
     <w:p>
       <w:pPr>
@@ -2915,7 +3123,16 @@
           <w:sz w:val="24"/>
           <w:szCs w:val="24"/>
         </w:rPr>
-        <w:t>Sección B: estados de la cadena en donde ocurren los abandonos de los usurarios, decremento de un usuario en las poblaciones X</w:t>
+        <w:t xml:space="preserve">Sección B: estados de la cadena en donde ocurren los abandonos de los usurarios, decremento de un usuario en las poblaciones </w:t>
+      </w:r>
+      <w:proofErr w:type="spellStart"/>
+      <w:r>
+        <w:rPr>
+          <w:rFonts w:ascii="Arial" w:hAnsi="Arial" w:cs="Arial"/>
+          <w:sz w:val="24"/>
+          <w:szCs w:val="24"/>
+        </w:rPr>
+        <w:t>X</w:t>
       </w:r>
       <w:r>
         <w:rPr>
@@ -2926,6 +3143,7 @@
         </w:rPr>
         <w:t>c</w:t>
       </w:r>
+      <w:proofErr w:type="spellEnd"/>
       <w:r>
         <w:rPr>
           <w:rFonts w:ascii="Arial" w:hAnsi="Arial" w:cs="Arial"/>
@@ -3432,6 +3650,7 @@
         </w:rPr>
         <w:t xml:space="preserve"> recursos de subida, proporcionados por los </w:t>
       </w:r>
+      <w:proofErr w:type="spellStart"/>
       <w:r>
         <w:rPr>
           <w:rFonts w:ascii="Arial" w:hAnsi="Arial" w:cs="Arial"/>
@@ -3442,6 +3661,7 @@
         </w:rPr>
         <w:t>peers</w:t>
       </w:r>
+      <w:proofErr w:type="spellEnd"/>
       <w:r>
         <w:rPr>
           <w:rFonts w:ascii="Arial" w:hAnsi="Arial" w:cs="Arial"/>
@@ -3492,6 +3712,7 @@
         </w:rPr>
         <w:t xml:space="preserve">ocurre cuando los recursos de subida proporcionados por los </w:t>
       </w:r>
+      <w:proofErr w:type="spellStart"/>
       <w:r>
         <w:rPr>
           <w:rFonts w:ascii="Arial" w:hAnsi="Arial" w:cs="Arial"/>
@@ -3500,84 +3721,9 @@
           <w:sz w:val="24"/>
           <w:szCs w:val="24"/>
         </w:rPr>
-        <w:t xml:space="preserve">peers </w:t>
-      </w:r>
-      <w:r>
-        <w:rPr>
-          <w:rFonts w:ascii="Arial" w:hAnsi="Arial" w:cs="Arial"/>
-          <w:sz w:val="24"/>
-          <w:szCs w:val="24"/>
-        </w:rPr>
-        <w:t xml:space="preserve">y los servidores </w:t>
-      </w:r>
-      <w:r>
-        <w:rPr>
-          <w:rFonts w:ascii="Arial" w:hAnsi="Arial" w:cs="Arial"/>
-          <w:sz w:val="24"/>
-          <w:szCs w:val="24"/>
-        </w:rPr>
-        <w:t>son i</w:t>
-      </w:r>
-      <w:r>
-        <w:rPr>
-          <w:rFonts w:ascii="Arial" w:hAnsi="Arial" w:cs="Arial"/>
-          <w:sz w:val="24"/>
-          <w:szCs w:val="24"/>
-        </w:rPr>
-        <w:t>nsuficientes</w:t>
-      </w:r>
-      <w:r>
-        <w:rPr>
-          <w:rFonts w:ascii="Arial" w:hAnsi="Arial" w:cs="Arial"/>
-          <w:sz w:val="24"/>
-          <w:szCs w:val="24"/>
-        </w:rPr>
-        <w:t xml:space="preserve"> para alcanzar la</w:t>
-      </w:r>
-      <w:r>
-        <w:rPr>
-          <w:rFonts w:ascii="Arial" w:hAnsi="Arial" w:cs="Arial"/>
-          <w:sz w:val="24"/>
-          <w:szCs w:val="24"/>
-        </w:rPr>
-        <w:t xml:space="preserve"> tasa máxima de descarga y por lo tanto los usuarios deben descargar el video bajo esta condición. En este caso, la tasa de subida es menor a la tasa de descarga requerida. </w:t>
-      </w:r>
-    </w:p>
-    <w:p>
-      <w:pPr>
-        <w:jc w:val="both"/>
-        <w:rPr>
-          <w:rFonts w:ascii="Arial" w:hAnsi="Arial" w:cs="Arial"/>
-          <w:sz w:val="24"/>
-          <w:szCs w:val="24"/>
-        </w:rPr>
-      </w:pPr>
-      <w:r>
-        <w:rPr>
-          <w:rFonts w:ascii="Arial" w:hAnsi="Arial" w:cs="Arial"/>
-          <w:sz w:val="24"/>
-          <w:szCs w:val="24"/>
-        </w:rPr>
-        <w:t xml:space="preserve">A continuación, se establecen las expresiones bajo ambas condiciones: </w:t>
-      </w:r>
-    </w:p>
-    <w:p>
-      <w:pPr>
-        <w:jc w:val="both"/>
-        <w:rPr>
-          <w:rFonts w:ascii="Arial" w:hAnsi="Arial" w:cs="Arial"/>
-          <w:sz w:val="24"/>
-          <w:szCs w:val="24"/>
-        </w:rPr>
-      </w:pPr>
-      <w:r>
-        <w:rPr>
-          <w:rFonts w:ascii="Arial" w:hAnsi="Arial" w:cs="Arial"/>
-          <w:sz w:val="24"/>
-          <w:szCs w:val="24"/>
-        </w:rPr>
-        <w:t xml:space="preserve">Al analizar los resultados de las poblaciones promedio de </w:t>
-      </w:r>
+        <w:t>peers</w:t>
+      </w:r>
+      <w:proofErr w:type="spellEnd"/>
       <w:r>
         <w:rPr>
           <w:rFonts w:ascii="Arial" w:hAnsi="Arial" w:cs="Arial"/>
@@ -3586,32 +3732,85 @@
           <w:sz w:val="24"/>
           <w:szCs w:val="24"/>
         </w:rPr>
-        <w:t xml:space="preserve">peers </w:t>
-      </w:r>
-      <w:r>
-        <w:rPr>
-          <w:rFonts w:ascii="Arial" w:hAnsi="Arial" w:cs="Arial"/>
-          <w:sz w:val="24"/>
-          <w:szCs w:val="24"/>
-        </w:rPr>
-        <w:t>en un sistema de distribución de video en vivo</w:t>
-      </w:r>
-      <w:r>
-        <w:rPr>
-          <w:rFonts w:ascii="Arial" w:hAnsi="Arial" w:cs="Arial"/>
-          <w:sz w:val="24"/>
-          <w:szCs w:val="24"/>
-        </w:rPr>
-        <w:t xml:space="preserve">, se pudo observar que existe un caso especial que no había sido considerado en la </w:t>
-      </w:r>
-      <w:r>
-        <w:rPr>
-          <w:rFonts w:ascii="Arial" w:hAnsi="Arial" w:cs="Arial"/>
-          <w:sz w:val="24"/>
-          <w:szCs w:val="24"/>
-        </w:rPr>
-        <w:t xml:space="preserve">evaluación por implementación de la cadena de Markov que representa a este tipo de sistemas y es que al momento de asignar los recursos se asignaban recursos a todos los </w:t>
-      </w:r>
+        <w:t xml:space="preserve"> </w:t>
+      </w:r>
+      <w:r>
+        <w:rPr>
+          <w:rFonts w:ascii="Arial" w:hAnsi="Arial" w:cs="Arial"/>
+          <w:sz w:val="24"/>
+          <w:szCs w:val="24"/>
+        </w:rPr>
+        <w:t xml:space="preserve">y los servidores </w:t>
+      </w:r>
+      <w:r>
+        <w:rPr>
+          <w:rFonts w:ascii="Arial" w:hAnsi="Arial" w:cs="Arial"/>
+          <w:sz w:val="24"/>
+          <w:szCs w:val="24"/>
+        </w:rPr>
+        <w:t>son i</w:t>
+      </w:r>
+      <w:r>
+        <w:rPr>
+          <w:rFonts w:ascii="Arial" w:hAnsi="Arial" w:cs="Arial"/>
+          <w:sz w:val="24"/>
+          <w:szCs w:val="24"/>
+        </w:rPr>
+        <w:t>nsuficientes</w:t>
+      </w:r>
+      <w:r>
+        <w:rPr>
+          <w:rFonts w:ascii="Arial" w:hAnsi="Arial" w:cs="Arial"/>
+          <w:sz w:val="24"/>
+          <w:szCs w:val="24"/>
+        </w:rPr>
+        <w:t xml:space="preserve"> para alcanzar la</w:t>
+      </w:r>
+      <w:r>
+        <w:rPr>
+          <w:rFonts w:ascii="Arial" w:hAnsi="Arial" w:cs="Arial"/>
+          <w:sz w:val="24"/>
+          <w:szCs w:val="24"/>
+        </w:rPr>
+        <w:t xml:space="preserve"> tasa máxima de descarga y por lo tanto los usuarios deben descargar el video bajo esta condición. En este caso, la tasa de subida es menor a la tasa de descarga requerida. </w:t>
+      </w:r>
+    </w:p>
+    <w:p>
+      <w:pPr>
+        <w:jc w:val="both"/>
+        <w:rPr>
+          <w:rFonts w:ascii="Arial" w:hAnsi="Arial" w:cs="Arial"/>
+          <w:sz w:val="24"/>
+          <w:szCs w:val="24"/>
+        </w:rPr>
+      </w:pPr>
+      <w:r>
+        <w:rPr>
+          <w:rFonts w:ascii="Arial" w:hAnsi="Arial" w:cs="Arial"/>
+          <w:sz w:val="24"/>
+          <w:szCs w:val="24"/>
+        </w:rPr>
+        <w:t xml:space="preserve">A continuación, se establecen las expresiones bajo ambas condiciones: </w:t>
+      </w:r>
+    </w:p>
+    <w:p>
+      <w:pPr>
+        <w:jc w:val="both"/>
+        <w:rPr>
+          <w:rFonts w:ascii="Arial" w:hAnsi="Arial" w:cs="Arial"/>
+          <w:sz w:val="24"/>
+          <w:szCs w:val="24"/>
+        </w:rPr>
+      </w:pPr>
+      <w:r>
+        <w:rPr>
+          <w:rFonts w:ascii="Arial" w:hAnsi="Arial" w:cs="Arial"/>
+          <w:sz w:val="24"/>
+          <w:szCs w:val="24"/>
+        </w:rPr>
+        <w:t xml:space="preserve">Al analizar los resultados de las poblaciones promedio de </w:t>
+      </w:r>
+      <w:proofErr w:type="spellStart"/>
       <w:r>
         <w:rPr>
           <w:rFonts w:ascii="Arial" w:hAnsi="Arial" w:cs="Arial"/>
@@ -3620,34 +3819,9 @@
           <w:sz w:val="24"/>
           <w:szCs w:val="24"/>
         </w:rPr>
-        <w:t xml:space="preserve">peers </w:t>
-      </w:r>
-      <w:r>
-        <w:rPr>
-          <w:rFonts w:ascii="Arial" w:hAnsi="Arial" w:cs="Arial"/>
-          <w:sz w:val="24"/>
-          <w:szCs w:val="24"/>
-        </w:rPr>
-        <w:t>ubicados en las ventanas 0 a c indiscriminadamente.</w:t>
-      </w:r>
-    </w:p>
-    <w:p>
-      <w:pPr>
-        <w:jc w:val="both"/>
-        <w:rPr>
-          <w:rFonts w:ascii="Arial" w:hAnsi="Arial" w:cs="Arial"/>
-          <w:sz w:val="24"/>
-          <w:szCs w:val="24"/>
-        </w:rPr>
-      </w:pPr>
-      <w:r>
-        <w:rPr>
-          <w:rFonts w:ascii="Arial" w:hAnsi="Arial" w:cs="Arial"/>
-          <w:sz w:val="24"/>
-          <w:szCs w:val="24"/>
-        </w:rPr>
-        <w:t xml:space="preserve">En realidad los usuarios que se encuentran en la ventana c no deben consumir recursos, debido a que estos </w:t>
-      </w:r>
+        <w:t>peers</w:t>
+      </w:r>
+      <w:proofErr w:type="spellEnd"/>
       <w:r>
         <w:rPr>
           <w:rFonts w:ascii="Arial" w:hAnsi="Arial" w:cs="Arial"/>
@@ -3656,32 +3830,51 @@
           <w:sz w:val="24"/>
           <w:szCs w:val="24"/>
         </w:rPr>
-        <w:t xml:space="preserve">peers </w:t>
-      </w:r>
-      <w:r>
-        <w:rPr>
-          <w:rFonts w:ascii="Arial" w:hAnsi="Arial" w:cs="Arial"/>
-          <w:sz w:val="24"/>
-          <w:szCs w:val="24"/>
-        </w:rPr>
-        <w:t xml:space="preserve">se encuentran en espera de </w:t>
-      </w:r>
-      <w:r>
-        <w:rPr>
-          <w:rFonts w:ascii="Arial" w:hAnsi="Arial" w:cs="Arial"/>
-          <w:sz w:val="24"/>
-          <w:szCs w:val="24"/>
-        </w:rPr>
-        <w:t xml:space="preserve">que se genere una nueva ventana de video y entre a la hiperventana para continuar con su proceso de descarga, es decir, de </w:t>
-      </w:r>
-      <w:r>
-        <w:rPr>
-          <w:rFonts w:ascii="Arial" w:hAnsi="Arial" w:cs="Arial"/>
-          <w:sz w:val="24"/>
-          <w:szCs w:val="24"/>
-        </w:rPr>
-        <w:t xml:space="preserve">forma temporal se puede decir que estos </w:t>
-      </w:r>
+        <w:t xml:space="preserve"> </w:t>
+      </w:r>
+      <w:r>
+        <w:rPr>
+          <w:rFonts w:ascii="Arial" w:hAnsi="Arial" w:cs="Arial"/>
+          <w:sz w:val="24"/>
+          <w:szCs w:val="24"/>
+        </w:rPr>
+        <w:t>en un sistema de distribución de video en vivo</w:t>
+      </w:r>
+      <w:r>
+        <w:rPr>
+          <w:rFonts w:ascii="Arial" w:hAnsi="Arial" w:cs="Arial"/>
+          <w:sz w:val="24"/>
+          <w:szCs w:val="24"/>
+        </w:rPr>
+        <w:t xml:space="preserve">, se pudo observar que existe un caso especial que no había sido considerado en la </w:t>
+      </w:r>
+      <w:r>
+        <w:rPr>
+          <w:rFonts w:ascii="Arial" w:hAnsi="Arial" w:cs="Arial"/>
+          <w:sz w:val="24"/>
+          <w:szCs w:val="24"/>
+        </w:rPr>
+        <w:t xml:space="preserve">evaluación por implementación de la cadena de </w:t>
+      </w:r>
+      <w:proofErr w:type="spellStart"/>
+      <w:r>
+        <w:rPr>
+          <w:rFonts w:ascii="Arial" w:hAnsi="Arial" w:cs="Arial"/>
+          <w:sz w:val="24"/>
+          <w:szCs w:val="24"/>
+        </w:rPr>
+        <w:t>Markov</w:t>
+      </w:r>
+      <w:proofErr w:type="spellEnd"/>
+      <w:r>
+        <w:rPr>
+          <w:rFonts w:ascii="Arial" w:hAnsi="Arial" w:cs="Arial"/>
+          <w:sz w:val="24"/>
+          <w:szCs w:val="24"/>
+        </w:rPr>
+        <w:t xml:space="preserve"> que representa a este tipo de sistemas y es que al momento de asignar los recursos se asignaban recursos a todos los </w:t>
+      </w:r>
+      <w:proofErr w:type="spellStart"/>
       <w:r>
         <w:rPr>
           <w:rFonts w:ascii="Arial" w:hAnsi="Arial" w:cs="Arial"/>
@@ -3690,7 +3883,146 @@
           <w:sz w:val="24"/>
           <w:szCs w:val="24"/>
         </w:rPr>
-        <w:t xml:space="preserve">peers </w:t>
+        <w:t>peers</w:t>
+      </w:r>
+      <w:proofErr w:type="spellEnd"/>
+      <w:r>
+        <w:rPr>
+          <w:rFonts w:ascii="Arial" w:hAnsi="Arial" w:cs="Arial"/>
+          <w:i/>
+          <w:iCs/>
+          <w:sz w:val="24"/>
+          <w:szCs w:val="24"/>
+        </w:rPr>
+        <w:t xml:space="preserve"> </w:t>
+      </w:r>
+      <w:r>
+        <w:rPr>
+          <w:rFonts w:ascii="Arial" w:hAnsi="Arial" w:cs="Arial"/>
+          <w:sz w:val="24"/>
+          <w:szCs w:val="24"/>
+        </w:rPr>
+        <w:t>ubicados en las ventanas 0 a c indiscriminadamente.</w:t>
+      </w:r>
+    </w:p>
+    <w:p>
+      <w:pPr>
+        <w:jc w:val="both"/>
+        <w:rPr>
+          <w:rFonts w:ascii="Arial" w:hAnsi="Arial" w:cs="Arial"/>
+          <w:sz w:val="24"/>
+          <w:szCs w:val="24"/>
+        </w:rPr>
+      </w:pPr>
+      <w:r>
+        <w:rPr>
+          <w:rFonts w:ascii="Arial" w:hAnsi="Arial" w:cs="Arial"/>
+          <w:sz w:val="24"/>
+          <w:szCs w:val="24"/>
+        </w:rPr>
+        <w:t xml:space="preserve">En </w:t>
+      </w:r>
+      <w:r>
+        <w:rPr>
+          <w:rFonts w:ascii="Arial" w:hAnsi="Arial" w:cs="Arial"/>
+          <w:sz w:val="24"/>
+          <w:szCs w:val="24"/>
+        </w:rPr>
+        <w:t>realidad,</w:t>
+      </w:r>
+      <w:r>
+        <w:rPr>
+          <w:rFonts w:ascii="Arial" w:hAnsi="Arial" w:cs="Arial"/>
+          <w:sz w:val="24"/>
+          <w:szCs w:val="24"/>
+        </w:rPr>
+        <w:t xml:space="preserve"> los usuarios que se encuentran en la ventana c no deben consumir recursos, debido a que estos </w:t>
+      </w:r>
+      <w:proofErr w:type="spellStart"/>
+      <w:r>
+        <w:rPr>
+          <w:rFonts w:ascii="Arial" w:hAnsi="Arial" w:cs="Arial"/>
+          <w:i/>
+          <w:iCs/>
+          <w:sz w:val="24"/>
+          <w:szCs w:val="24"/>
+        </w:rPr>
+        <w:t>peers</w:t>
+      </w:r>
+      <w:proofErr w:type="spellEnd"/>
+      <w:r>
+        <w:rPr>
+          <w:rFonts w:ascii="Arial" w:hAnsi="Arial" w:cs="Arial"/>
+          <w:i/>
+          <w:iCs/>
+          <w:sz w:val="24"/>
+          <w:szCs w:val="24"/>
+        </w:rPr>
+        <w:t xml:space="preserve"> </w:t>
+      </w:r>
+      <w:r>
+        <w:rPr>
+          <w:rFonts w:ascii="Arial" w:hAnsi="Arial" w:cs="Arial"/>
+          <w:sz w:val="24"/>
+          <w:szCs w:val="24"/>
+        </w:rPr>
+        <w:t xml:space="preserve">se encuentran en espera de </w:t>
+      </w:r>
+      <w:r>
+        <w:rPr>
+          <w:rFonts w:ascii="Arial" w:hAnsi="Arial" w:cs="Arial"/>
+          <w:sz w:val="24"/>
+          <w:szCs w:val="24"/>
+        </w:rPr>
+        <w:t xml:space="preserve">que se genere una nueva ventana de video y entre a la </w:t>
+      </w:r>
+      <w:proofErr w:type="spellStart"/>
+      <w:r>
+        <w:rPr>
+          <w:rFonts w:ascii="Arial" w:hAnsi="Arial" w:cs="Arial"/>
+          <w:sz w:val="24"/>
+          <w:szCs w:val="24"/>
+        </w:rPr>
+        <w:t>hiperventana</w:t>
+      </w:r>
+      <w:proofErr w:type="spellEnd"/>
+      <w:r>
+        <w:rPr>
+          <w:rFonts w:ascii="Arial" w:hAnsi="Arial" w:cs="Arial"/>
+          <w:sz w:val="24"/>
+          <w:szCs w:val="24"/>
+        </w:rPr>
+        <w:t xml:space="preserve"> para continuar con su proceso de descarga, es decir, de </w:t>
+      </w:r>
+      <w:r>
+        <w:rPr>
+          <w:rFonts w:ascii="Arial" w:hAnsi="Arial" w:cs="Arial"/>
+          <w:sz w:val="24"/>
+          <w:szCs w:val="24"/>
+        </w:rPr>
+        <w:t xml:space="preserve">forma temporal se puede decir que estos </w:t>
+      </w:r>
+      <w:proofErr w:type="spellStart"/>
+      <w:r>
+        <w:rPr>
+          <w:rFonts w:ascii="Arial" w:hAnsi="Arial" w:cs="Arial"/>
+          <w:i/>
+          <w:iCs/>
+          <w:sz w:val="24"/>
+          <w:szCs w:val="24"/>
+        </w:rPr>
+        <w:t>peers</w:t>
+      </w:r>
+      <w:proofErr w:type="spellEnd"/>
+      <w:r>
+        <w:rPr>
+          <w:rFonts w:ascii="Arial" w:hAnsi="Arial" w:cs="Arial"/>
+          <w:i/>
+          <w:iCs/>
+          <w:sz w:val="24"/>
+          <w:szCs w:val="24"/>
+        </w:rPr>
+        <w:t xml:space="preserve"> </w:t>
       </w:r>
       <w:r>
         <w:rPr>
@@ -3707,7 +4039,25 @@
           <w:szCs w:val="24"/>
         </w:rPr>
         <w:lastRenderedPageBreak/>
-        <w:t xml:space="preserve">(hiperventana) generado hasta ese </w:t>
+        <w:t>(</w:t>
+      </w:r>
+      <w:proofErr w:type="spellStart"/>
+      <w:r>
+        <w:rPr>
+          <w:rFonts w:ascii="Arial" w:hAnsi="Arial" w:cs="Arial"/>
+          <w:sz w:val="24"/>
+          <w:szCs w:val="24"/>
+        </w:rPr>
+        <w:t>hiperventana</w:t>
+      </w:r>
+      <w:proofErr w:type="spellEnd"/>
+      <w:r>
+        <w:rPr>
+          <w:rFonts w:ascii="Arial" w:hAnsi="Arial" w:cs="Arial"/>
+          <w:sz w:val="24"/>
+          <w:szCs w:val="24"/>
+        </w:rPr>
+        <w:t xml:space="preserve">) generado hasta ese </w:t>
       </w:r>
       <w:r>
         <w:rPr>
@@ -4738,6 +5088,7 @@
         </w:rPr>
         <w:t xml:space="preserve">: Representa los recursos de subida proporcionados por </w:t>
       </w:r>
+      <w:proofErr w:type="spellStart"/>
       <w:r>
         <w:rPr>
           <w:rFonts w:ascii="Arial" w:hAnsi="Arial" w:cs="Arial"/>
@@ -4746,7 +5097,18 @@
           <w:szCs w:val="24"/>
           <w:lang w:val="es-ES"/>
         </w:rPr>
-        <w:t xml:space="preserve">peers </w:t>
+        <w:t>peers</w:t>
+      </w:r>
+      <w:proofErr w:type="spellEnd"/>
+      <w:r>
+        <w:rPr>
+          <w:rFonts w:ascii="Arial" w:hAnsi="Arial" w:cs="Arial"/>
+          <w:i/>
+          <w:sz w:val="24"/>
+          <w:szCs w:val="24"/>
+          <w:lang w:val="es-ES"/>
+        </w:rPr>
+        <w:t xml:space="preserve"> </w:t>
       </w:r>
       <w:r>
         <w:rPr>
@@ -4780,6 +5142,7 @@
         </w:rPr>
         <w:t xml:space="preserve">En este caso, a pesar de que en el sistema existen recursos suficientes y se puede decir que excedentes, los </w:t>
       </w:r>
+      <w:proofErr w:type="spellStart"/>
       <w:r>
         <w:rPr>
           <w:rFonts w:ascii="Arial" w:hAnsi="Arial" w:cs="Arial"/>
@@ -4788,7 +5151,18 @@
           <w:szCs w:val="24"/>
           <w:lang w:val="es-ES"/>
         </w:rPr>
-        <w:t xml:space="preserve">peers </w:t>
+        <w:t>peers</w:t>
+      </w:r>
+      <w:proofErr w:type="spellEnd"/>
+      <w:r>
+        <w:rPr>
+          <w:rFonts w:ascii="Arial" w:hAnsi="Arial" w:cs="Arial"/>
+          <w:i/>
+          <w:sz w:val="24"/>
+          <w:szCs w:val="24"/>
+          <w:lang w:val="es-ES"/>
+        </w:rPr>
+        <w:t xml:space="preserve"> </w:t>
       </w:r>
       <w:r>
         <w:rPr>
@@ -5074,6 +5448,7 @@
         </w:rPr>
         <w:t xml:space="preserve">Tanto en la condición de abundancia como de penuria, se busca que los recursos proporcionados por los </w:t>
       </w:r>
+      <w:proofErr w:type="spellStart"/>
       <w:r>
         <w:rPr>
           <w:rFonts w:ascii="Arial" w:hAnsi="Arial" w:cs="Arial"/>
@@ -5082,7 +5457,18 @@
           <w:sz w:val="24"/>
           <w:szCs w:val="24"/>
         </w:rPr>
-        <w:t xml:space="preserve">peers: </w:t>
+        <w:t>peers</w:t>
+      </w:r>
+      <w:proofErr w:type="spellEnd"/>
+      <w:r>
+        <w:rPr>
+          <w:rFonts w:ascii="Arial" w:hAnsi="Arial" w:cs="Arial"/>
+          <w:i/>
+          <w:iCs/>
+          <w:sz w:val="24"/>
+          <w:szCs w:val="24"/>
+        </w:rPr>
+        <w:t xml:space="preserve">: </w:t>
       </w:r>
     </w:p>
     <w:p>
@@ -5365,6 +5751,7 @@
         </w:rPr>
         <w:t xml:space="preserve">Dentro de penuria los recursos dentro del sistema, proporcionados por </w:t>
       </w:r>
+      <w:proofErr w:type="spellStart"/>
       <w:r>
         <w:rPr>
           <w:rFonts w:ascii="Arial" w:hAnsi="Arial" w:cs="Arial"/>
@@ -5373,7 +5760,18 @@
           <w:szCs w:val="24"/>
           <w:lang w:val="es-ES"/>
         </w:rPr>
-        <w:t xml:space="preserve">peers </w:t>
+        <w:t>peers</w:t>
+      </w:r>
+      <w:proofErr w:type="spellEnd"/>
+      <w:r>
+        <w:rPr>
+          <w:rFonts w:ascii="Arial" w:hAnsi="Arial" w:cs="Arial"/>
+          <w:i/>
+          <w:sz w:val="24"/>
+          <w:szCs w:val="24"/>
+          <w:lang w:val="es-ES"/>
+        </w:rPr>
+        <w:t xml:space="preserve"> </w:t>
       </w:r>
       <w:r>
         <w:rPr>
@@ -5385,6 +5783,7 @@
         </w:rPr>
         <w:t xml:space="preserve">y servidores son menores a la tasa de descarga máxima, es decir, dentro del sistema no existen más recursos de donde se pueda atender a los usuarios para descargar el archivo de video y por lo tanto los </w:t>
       </w:r>
+      <w:proofErr w:type="spellStart"/>
       <w:r>
         <w:rPr>
           <w:rFonts w:ascii="Arial" w:hAnsi="Arial" w:cs="Arial"/>
@@ -5393,7 +5792,18 @@
           <w:szCs w:val="24"/>
           <w:lang w:val="es-ES"/>
         </w:rPr>
-        <w:t xml:space="preserve">downloaders </w:t>
+        <w:t>downloaders</w:t>
+      </w:r>
+      <w:proofErr w:type="spellEnd"/>
+      <w:r>
+        <w:rPr>
+          <w:rFonts w:ascii="Arial" w:hAnsi="Arial" w:cs="Arial"/>
+          <w:i/>
+          <w:sz w:val="24"/>
+          <w:szCs w:val="24"/>
+          <w:lang w:val="es-ES"/>
+        </w:rPr>
+        <w:t xml:space="preserve"> </w:t>
       </w:r>
       <w:r>
         <w:rPr>
@@ -5465,6 +5875,16 @@
     </w:p>
     <w:p>
       <w:pPr>
+        <w:jc w:val="center"/>
+        <w:rPr>
+          <w:rFonts w:ascii="Arial" w:hAnsi="Arial" w:cs="Arial"/>
+          <w:sz w:val="24"/>
+          <w:szCs w:val="24"/>
+        </w:rPr>
+      </w:pPr>
+    </w:p>
+    <w:p>
+      <w:pPr>
         <w:pStyle w:val="Ttulo1"/>
         <w:rPr>
           <w:rFonts w:ascii="Arial" w:hAnsi="Arial" w:cs="Arial"/>
@@ -5475,6 +5895,7 @@
         <w:rPr>
           <w:rFonts w:ascii="Arial" w:hAnsi="Arial" w:cs="Arial"/>
         </w:rPr>
+        <w:lastRenderedPageBreak/>
         <w:t>6</w:t>
       </w:r>
       <w:r>
@@ -5489,12 +5910,21 @@
         </w:rPr>
         <w:t xml:space="preserve">Evaluar la cadena de </w:t>
       </w:r>
+      <w:proofErr w:type="spellStart"/>
       <w:r>
         <w:rPr>
           <w:rFonts w:ascii="Arial" w:hAnsi="Arial" w:cs="Arial"/>
           <w:iCs/>
         </w:rPr>
-        <w:t xml:space="preserve">Markov </w:t>
+        <w:t>Markov</w:t>
+      </w:r>
+      <w:proofErr w:type="spellEnd"/>
+      <w:r>
+        <w:rPr>
+          <w:rFonts w:ascii="Arial" w:hAnsi="Arial" w:cs="Arial"/>
+          <w:iCs/>
+        </w:rPr>
+        <w:t xml:space="preserve"> </w:t>
       </w:r>
       <w:r>
         <w:rPr>
@@ -5520,7 +5950,6 @@
           <w:sz w:val="24"/>
           <w:szCs w:val="24"/>
         </w:rPr>
-        <w:lastRenderedPageBreak/>
         <w:t>Objetivo:</w:t>
       </w:r>
       <w:r>
@@ -5537,7 +5966,25 @@
           <w:sz w:val="24"/>
           <w:szCs w:val="24"/>
         </w:rPr>
-        <w:t>Implementar la solución por simulación de la cadena de Markov para servicios de video en vivo</w:t>
+        <w:t xml:space="preserve">Implementar la solución por simulación de la cadena de </w:t>
+      </w:r>
+      <w:proofErr w:type="spellStart"/>
+      <w:r>
+        <w:rPr>
+          <w:rFonts w:ascii="Arial" w:hAnsi="Arial" w:cs="Arial"/>
+          <w:sz w:val="24"/>
+          <w:szCs w:val="24"/>
+        </w:rPr>
+        <w:t>Markov</w:t>
+      </w:r>
+      <w:proofErr w:type="spellEnd"/>
+      <w:r>
+        <w:rPr>
+          <w:rFonts w:ascii="Arial" w:hAnsi="Arial" w:cs="Arial"/>
+          <w:sz w:val="24"/>
+          <w:szCs w:val="24"/>
+        </w:rPr>
+        <w:t xml:space="preserve"> para servicios de video en vivo</w:t>
       </w:r>
     </w:p>
     <w:p>
@@ -5573,26 +6020,817 @@
         <w:jc w:val="both"/>
         <w:rPr>
           <w:rFonts w:ascii="Arial" w:hAnsi="Arial" w:cs="Arial"/>
+          <w:sz w:val="24"/>
+          <w:szCs w:val="24"/>
+        </w:rPr>
+      </w:pPr>
+      <w:r>
+        <w:rPr>
+          <w:rFonts w:ascii="Arial" w:hAnsi="Arial" w:cs="Arial"/>
+          <w:sz w:val="24"/>
+          <w:szCs w:val="24"/>
+        </w:rPr>
+        <w:t xml:space="preserve">Una vez que se ha replanteado la cadena de </w:t>
+      </w:r>
+      <w:proofErr w:type="spellStart"/>
+      <w:r>
+        <w:rPr>
+          <w:rFonts w:ascii="Arial" w:hAnsi="Arial" w:cs="Arial"/>
+          <w:sz w:val="24"/>
+          <w:szCs w:val="24"/>
+        </w:rPr>
+        <w:t>Markov</w:t>
+      </w:r>
+      <w:proofErr w:type="spellEnd"/>
+      <w:r>
+        <w:rPr>
+          <w:rFonts w:ascii="Arial" w:hAnsi="Arial" w:cs="Arial"/>
+          <w:sz w:val="24"/>
+          <w:szCs w:val="24"/>
+        </w:rPr>
+        <w:t xml:space="preserve"> que representa los servicios de video en vivo</w:t>
+      </w:r>
+      <w:r>
+        <w:rPr>
+          <w:rFonts w:ascii="Arial" w:hAnsi="Arial" w:cs="Arial"/>
+          <w:sz w:val="24"/>
+          <w:szCs w:val="24"/>
+        </w:rPr>
+        <w:t xml:space="preserve">, se procede a realizar la evaluación por implementación de esta. </w:t>
+      </w:r>
+    </w:p>
+    <w:p>
+      <w:pPr>
+        <w:jc w:val="both"/>
+        <w:rPr>
+          <w:rFonts w:ascii="Arial" w:hAnsi="Arial" w:cs="Arial"/>
+          <w:sz w:val="24"/>
+          <w:szCs w:val="24"/>
+        </w:rPr>
+      </w:pPr>
+      <w:r>
+        <w:rPr>
+          <w:rFonts w:ascii="Arial" w:hAnsi="Arial" w:cs="Arial"/>
+          <w:sz w:val="24"/>
+          <w:szCs w:val="24"/>
+        </w:rPr>
+        <w:t xml:space="preserve">La nueva cadena de </w:t>
+      </w:r>
+      <w:proofErr w:type="spellStart"/>
+      <w:r>
+        <w:rPr>
+          <w:rFonts w:ascii="Arial" w:hAnsi="Arial" w:cs="Arial"/>
+          <w:sz w:val="24"/>
+          <w:szCs w:val="24"/>
+        </w:rPr>
+        <w:t>Markov</w:t>
+      </w:r>
+      <w:proofErr w:type="spellEnd"/>
+      <w:r>
+        <w:rPr>
+          <w:rFonts w:ascii="Arial" w:hAnsi="Arial" w:cs="Arial"/>
+          <w:sz w:val="24"/>
+          <w:szCs w:val="24"/>
+        </w:rPr>
+        <w:t xml:space="preserve"> </w:t>
+      </w:r>
+      <w:r>
+        <w:rPr>
+          <w:rFonts w:ascii="Arial" w:hAnsi="Arial" w:cs="Arial"/>
+          <w:sz w:val="24"/>
+          <w:szCs w:val="24"/>
+        </w:rPr>
+        <w:t xml:space="preserve">toma en cuenta el hecho de que al generarse una nueva ventana de video y entrar a la </w:t>
+      </w:r>
+      <w:proofErr w:type="spellStart"/>
+      <w:r>
+        <w:rPr>
+          <w:rFonts w:ascii="Arial" w:hAnsi="Arial" w:cs="Arial"/>
+          <w:sz w:val="24"/>
+          <w:szCs w:val="24"/>
+        </w:rPr>
+        <w:t>hiperventana</w:t>
+      </w:r>
+      <w:proofErr w:type="spellEnd"/>
+      <w:r>
+        <w:rPr>
+          <w:rFonts w:ascii="Arial" w:hAnsi="Arial" w:cs="Arial"/>
+          <w:sz w:val="24"/>
+          <w:szCs w:val="24"/>
+        </w:rPr>
+        <w:t xml:space="preserve">, por naturalidad las poblaciones que se encuentran descargando </w:t>
+      </w:r>
+      <w:r>
+        <w:rPr>
+          <w:rFonts w:ascii="Arial" w:hAnsi="Arial" w:cs="Arial"/>
+          <w:sz w:val="24"/>
+          <w:szCs w:val="24"/>
+        </w:rPr>
+        <w:t xml:space="preserve">alguna ventana </w:t>
+      </w:r>
+      <m:oMath>
+        <m:r>
+          <w:rPr>
+            <w:rFonts w:ascii="Cambria Math" w:hAnsi="Cambria Math" w:cs="Arial"/>
+            <w:sz w:val="24"/>
+            <w:szCs w:val="24"/>
+          </w:rPr>
+          <m:t>i, 1≤i≤c</m:t>
+        </m:r>
+      </m:oMath>
+      <w:r>
+        <w:rPr>
+          <w:rFonts w:ascii="Arial" w:hAnsi="Arial" w:cs="Arial"/>
+          <w:sz w:val="24"/>
+          <w:szCs w:val="24"/>
+        </w:rPr>
+        <w:t xml:space="preserve"> </w:t>
+      </w:r>
+      <w:r>
+        <w:rPr>
+          <w:rFonts w:ascii="Arial" w:hAnsi="Arial" w:cs="Arial"/>
+          <w:sz w:val="24"/>
+          <w:szCs w:val="24"/>
+        </w:rPr>
+        <w:t xml:space="preserve">son recorridas a la ventana inferior inmediata. </w:t>
+      </w:r>
+      <w:r>
+        <w:rPr>
+          <w:rFonts w:ascii="Arial" w:hAnsi="Arial" w:cs="Arial"/>
+          <w:sz w:val="24"/>
+          <w:szCs w:val="24"/>
+        </w:rPr>
+        <w:t xml:space="preserve">Es decir, si una población se encontraba descargando la </w:t>
+      </w:r>
+      <w:r>
+        <w:rPr>
+          <w:rFonts w:ascii="Arial" w:hAnsi="Arial" w:cs="Arial"/>
+          <w:sz w:val="24"/>
+          <w:szCs w:val="24"/>
+        </w:rPr>
+        <w:t xml:space="preserve">ventana </w:t>
+      </w:r>
+      <m:oMath>
+        <m:r>
+          <w:rPr>
+            <w:rFonts w:ascii="Cambria Math" w:hAnsi="Cambria Math" w:cs="Arial"/>
+            <w:sz w:val="24"/>
+            <w:szCs w:val="24"/>
+          </w:rPr>
+          <m:t>i</m:t>
+        </m:r>
+      </m:oMath>
+      <w:r>
+        <w:rPr>
+          <w:rFonts w:ascii="Arial" w:hAnsi="Arial" w:cs="Arial"/>
+          <w:sz w:val="24"/>
+          <w:szCs w:val="24"/>
+        </w:rPr>
+        <w:t xml:space="preserve"> al generarse al ingresar una nueva ventana a la </w:t>
+      </w:r>
+      <w:proofErr w:type="spellStart"/>
+      <w:r>
+        <w:rPr>
+          <w:rFonts w:ascii="Arial" w:hAnsi="Arial" w:cs="Arial"/>
+          <w:sz w:val="24"/>
+          <w:szCs w:val="24"/>
+        </w:rPr>
+        <w:t>hiperventana</w:t>
+      </w:r>
+      <w:proofErr w:type="spellEnd"/>
+      <w:r>
+        <w:rPr>
+          <w:rFonts w:ascii="Arial" w:hAnsi="Arial" w:cs="Arial"/>
+          <w:sz w:val="24"/>
+          <w:szCs w:val="24"/>
+        </w:rPr>
+        <w:t xml:space="preserve">, </w:t>
+      </w:r>
+      <w:r>
+        <w:rPr>
+          <w:rFonts w:ascii="Arial" w:hAnsi="Arial" w:cs="Arial"/>
+          <w:sz w:val="24"/>
+          <w:szCs w:val="24"/>
+        </w:rPr>
+        <w:t xml:space="preserve">esta población tendrá que recorrerse hacia atrás y por ende ahora descarga la ventana </w:t>
+      </w:r>
+      <m:oMath>
+        <m:r>
+          <w:rPr>
+            <w:rFonts w:ascii="Cambria Math" w:hAnsi="Cambria Math" w:cs="Arial"/>
+            <w:sz w:val="24"/>
+            <w:szCs w:val="24"/>
+          </w:rPr>
+          <m:t>i</m:t>
+        </m:r>
+        <m:r>
+          <w:rPr>
+            <w:rFonts w:ascii="Cambria Math" w:hAnsi="Cambria Math" w:cs="Arial"/>
+            <w:sz w:val="24"/>
+            <w:szCs w:val="24"/>
+          </w:rPr>
+          <m:t>-1</m:t>
+        </m:r>
+      </m:oMath>
+      <w:r>
+        <w:rPr>
+          <w:rFonts w:ascii="Arial" w:hAnsi="Arial" w:cs="Arial"/>
+          <w:sz w:val="24"/>
+          <w:szCs w:val="24"/>
+        </w:rPr>
+        <w:t xml:space="preserve">, se puede decir que </w:t>
+      </w:r>
+      <w:r>
+        <w:rPr>
+          <w:rFonts w:ascii="Arial" w:hAnsi="Arial" w:cs="Arial"/>
+          <w:sz w:val="24"/>
+          <w:szCs w:val="24"/>
+        </w:rPr>
+        <w:t>la población continúa</w:t>
+      </w:r>
+      <w:r>
+        <w:rPr>
+          <w:rFonts w:ascii="Arial" w:hAnsi="Arial" w:cs="Arial"/>
+          <w:sz w:val="24"/>
+          <w:szCs w:val="24"/>
+        </w:rPr>
+        <w:t xml:space="preserve"> descargando la misma ventana de video, pero ahora esta ventana ha sido </w:t>
+      </w:r>
+      <w:r>
+        <w:rPr>
+          <w:rFonts w:ascii="Arial" w:hAnsi="Arial" w:cs="Arial"/>
+          <w:sz w:val="24"/>
+          <w:szCs w:val="24"/>
+        </w:rPr>
+        <w:t xml:space="preserve">reenumerada con la finalidad de que dentro de la </w:t>
+      </w:r>
+      <w:proofErr w:type="spellStart"/>
+      <w:r>
+        <w:rPr>
+          <w:rFonts w:ascii="Arial" w:hAnsi="Arial" w:cs="Arial"/>
+          <w:sz w:val="24"/>
+          <w:szCs w:val="24"/>
+        </w:rPr>
+        <w:t>hiperventana</w:t>
+      </w:r>
+      <w:proofErr w:type="spellEnd"/>
+      <w:r>
+        <w:rPr>
+          <w:rFonts w:ascii="Arial" w:hAnsi="Arial" w:cs="Arial"/>
+          <w:sz w:val="24"/>
+          <w:szCs w:val="24"/>
+        </w:rPr>
+        <w:t xml:space="preserve"> únicamente estén contenidas ventas </w:t>
+      </w:r>
+      <m:oMath>
+        <m:r>
+          <w:rPr>
+            <w:rFonts w:ascii="Cambria Math" w:hAnsi="Cambria Math" w:cs="Arial"/>
+            <w:sz w:val="24"/>
+            <w:szCs w:val="24"/>
+          </w:rPr>
+          <m:t xml:space="preserve">i, </m:t>
+        </m:r>
+        <m:r>
+          <w:rPr>
+            <w:rFonts w:ascii="Cambria Math" w:hAnsi="Cambria Math" w:cs="Arial"/>
+            <w:sz w:val="24"/>
+            <w:szCs w:val="24"/>
+          </w:rPr>
+          <m:t>0</m:t>
+        </m:r>
+        <m:r>
+          <w:rPr>
+            <w:rFonts w:ascii="Cambria Math" w:hAnsi="Cambria Math" w:cs="Arial"/>
+            <w:sz w:val="24"/>
+            <w:szCs w:val="24"/>
+          </w:rPr>
+          <m:t>≤</m:t>
+        </m:r>
+        <m:r>
+          <w:rPr>
+            <w:rFonts w:ascii="Cambria Math" w:hAnsi="Cambria Math" w:cs="Arial"/>
+            <w:sz w:val="24"/>
+            <w:szCs w:val="24"/>
+          </w:rPr>
+          <m:t>i</m:t>
+        </m:r>
+        <m:r>
+          <w:rPr>
+            <w:rFonts w:ascii="Cambria Math" w:hAnsi="Cambria Math" w:cs="Arial"/>
+            <w:sz w:val="24"/>
+            <w:szCs w:val="24"/>
+          </w:rPr>
+          <m:t>≤c</m:t>
+        </m:r>
+      </m:oMath>
+      <w:r>
+        <w:rPr>
+          <w:rFonts w:ascii="Arial" w:hAnsi="Arial" w:cs="Arial"/>
+          <w:sz w:val="24"/>
+          <w:szCs w:val="24"/>
+        </w:rPr>
+        <w:t xml:space="preserve">. </w:t>
+      </w:r>
+    </w:p>
+    <w:p>
+      <w:pPr>
+        <w:jc w:val="both"/>
+        <w:rPr>
+          <w:rFonts w:ascii="Arial" w:hAnsi="Arial" w:cs="Arial"/>
+          <w:sz w:val="24"/>
+          <w:szCs w:val="24"/>
+        </w:rPr>
+      </w:pPr>
+      <w:r>
+        <w:rPr>
+          <w:rFonts w:ascii="Arial" w:hAnsi="Arial" w:cs="Arial"/>
+          <w:sz w:val="24"/>
+          <w:szCs w:val="24"/>
+        </w:rPr>
+        <w:t xml:space="preserve">Cuando se genera una nueva ventana de video, dos casos extremos, la población que se encontraba descargando la ventana </w:t>
+      </w:r>
+      <m:oMath>
+        <m:r>
+          <w:rPr>
+            <w:rFonts w:ascii="Cambria Math" w:hAnsi="Cambria Math" w:cs="Arial"/>
+            <w:sz w:val="24"/>
+            <w:szCs w:val="24"/>
+          </w:rPr>
+          <m:t>0</m:t>
+        </m:r>
+      </m:oMath>
+      <w:r>
+        <w:rPr>
+          <w:rFonts w:ascii="Arial" w:hAnsi="Arial" w:cs="Arial"/>
+          <w:sz w:val="24"/>
+          <w:szCs w:val="24"/>
+        </w:rPr>
+        <w:t xml:space="preserve">  antes de que ingresara la nueva ventana a la </w:t>
+      </w:r>
+      <w:proofErr w:type="spellStart"/>
+      <w:r>
+        <w:rPr>
+          <w:rFonts w:ascii="Arial" w:hAnsi="Arial" w:cs="Arial"/>
+          <w:sz w:val="24"/>
+          <w:szCs w:val="24"/>
+        </w:rPr>
+        <w:t>hiperventana</w:t>
+      </w:r>
+      <w:proofErr w:type="spellEnd"/>
+      <w:r>
+        <w:rPr>
+          <w:rFonts w:ascii="Arial" w:hAnsi="Arial" w:cs="Arial"/>
+          <w:sz w:val="24"/>
+          <w:szCs w:val="24"/>
+        </w:rPr>
+        <w:t xml:space="preserve">, saldrá del sistema. Por otro lado, la población en la ventana </w:t>
+      </w:r>
+      <m:oMath>
+        <m:r>
+          <w:rPr>
+            <w:rFonts w:ascii="Cambria Math" w:hAnsi="Cambria Math" w:cs="Arial"/>
+            <w:sz w:val="24"/>
+            <w:szCs w:val="24"/>
+          </w:rPr>
+          <m:t>c</m:t>
+        </m:r>
+      </m:oMath>
+      <w:r>
+        <w:rPr>
+          <w:rFonts w:ascii="Arial" w:hAnsi="Arial" w:cs="Arial"/>
+          <w:sz w:val="24"/>
+          <w:szCs w:val="24"/>
+        </w:rPr>
+        <w:t xml:space="preserve">, será igualada a 0, ya que nadie se encuentra descargando </w:t>
+      </w:r>
+      <w:r>
+        <w:rPr>
+          <w:rFonts w:ascii="Arial" w:hAnsi="Arial" w:cs="Arial"/>
+          <w:sz w:val="24"/>
+          <w:szCs w:val="24"/>
+        </w:rPr>
+        <w:t xml:space="preserve">la nueva ventana al momento que esta ingresa a la </w:t>
+      </w:r>
+      <w:proofErr w:type="spellStart"/>
+      <w:r>
+        <w:rPr>
+          <w:rFonts w:ascii="Arial" w:hAnsi="Arial" w:cs="Arial"/>
+          <w:sz w:val="24"/>
+          <w:szCs w:val="24"/>
+        </w:rPr>
+        <w:t>hiperventana</w:t>
+      </w:r>
+      <w:proofErr w:type="spellEnd"/>
+      <w:r>
+        <w:rPr>
+          <w:rFonts w:ascii="Arial" w:hAnsi="Arial" w:cs="Arial"/>
+          <w:sz w:val="24"/>
+          <w:szCs w:val="24"/>
+        </w:rPr>
+        <w:t xml:space="preserve">. </w:t>
+      </w:r>
+    </w:p>
+    <w:p>
+      <w:pPr>
+        <w:jc w:val="both"/>
+        <w:rPr>
+          <w:rFonts w:ascii="Arial" w:hAnsi="Arial" w:cs="Arial"/>
+          <w:sz w:val="24"/>
+          <w:szCs w:val="24"/>
+        </w:rPr>
+      </w:pPr>
+      <w:r>
+        <w:rPr>
+          <w:rFonts w:ascii="Arial" w:hAnsi="Arial" w:cs="Arial"/>
+          <w:sz w:val="24"/>
+          <w:szCs w:val="24"/>
+        </w:rPr>
+        <w:t>An</w:t>
+      </w:r>
+      <w:r>
+        <w:rPr>
+          <w:rFonts w:ascii="Arial" w:hAnsi="Arial" w:cs="Arial"/>
+          <w:sz w:val="24"/>
+          <w:szCs w:val="24"/>
+        </w:rPr>
+        <w:t>teriormente, este suceso, llamado Tran</w:t>
+      </w:r>
+      <w:r>
+        <w:rPr>
+          <w:rFonts w:ascii="Arial" w:hAnsi="Arial" w:cs="Arial"/>
+          <w:sz w:val="24"/>
+          <w:szCs w:val="24"/>
+        </w:rPr>
+        <w:t>s</w:t>
+      </w:r>
+      <w:r>
+        <w:rPr>
+          <w:rFonts w:ascii="Arial" w:hAnsi="Arial" w:cs="Arial"/>
+          <w:sz w:val="24"/>
+          <w:szCs w:val="24"/>
+        </w:rPr>
+        <w:t xml:space="preserve">ferencia a la Ventana Inferior Inmediata (TVI) tenía una ocurrencia a tasa </w:t>
+      </w:r>
+      <m:oMath>
+        <m:sSub>
+          <m:sSubPr>
+            <m:ctrlPr>
+              <w:rPr>
+                <w:rFonts w:ascii="Cambria Math" w:hAnsi="Cambria Math" w:cs="Arial"/>
+                <w:i/>
+                <w:sz w:val="24"/>
+                <w:szCs w:val="24"/>
+              </w:rPr>
+            </m:ctrlPr>
+          </m:sSubPr>
+          <m:e>
+            <m:r>
+              <w:rPr>
+                <w:rFonts w:ascii="Cambria Math" w:hAnsi="Cambria Math" w:cs="Arial"/>
+                <w:sz w:val="24"/>
+                <w:szCs w:val="24"/>
+              </w:rPr>
+              <m:t>P</m:t>
+            </m:r>
+          </m:e>
+          <m:sub>
+            <m:r>
+              <w:rPr>
+                <w:rFonts w:ascii="Cambria Math" w:hAnsi="Cambria Math" w:cs="Arial"/>
+                <w:sz w:val="24"/>
+                <w:szCs w:val="24"/>
+              </w:rPr>
+              <m:t>ω</m:t>
+            </m:r>
+          </m:sub>
+        </m:sSub>
+        <m:r>
+          <w:rPr>
+            <w:rFonts w:ascii="Cambria Math" w:hAnsi="Cambria Math" w:cs="Arial"/>
+            <w:sz w:val="24"/>
+            <w:szCs w:val="24"/>
+          </w:rPr>
+          <m:t>*</m:t>
+        </m:r>
+        <m:sSub>
+          <m:sSubPr>
+            <m:ctrlPr>
+              <w:rPr>
+                <w:rFonts w:ascii="Cambria Math" w:hAnsi="Cambria Math" w:cs="Arial"/>
+                <w:i/>
+                <w:sz w:val="24"/>
+                <w:szCs w:val="24"/>
+              </w:rPr>
+            </m:ctrlPr>
+          </m:sSubPr>
+          <m:e>
+            <m:r>
+              <w:rPr>
+                <w:rFonts w:ascii="Cambria Math" w:hAnsi="Cambria Math" w:cs="Arial"/>
+                <w:sz w:val="24"/>
+                <w:szCs w:val="24"/>
+              </w:rPr>
+              <m:t>X</m:t>
+            </m:r>
+          </m:e>
+          <m:sub>
+            <m:r>
+              <w:rPr>
+                <w:rFonts w:ascii="Cambria Math" w:hAnsi="Cambria Math" w:cs="Arial"/>
+                <w:sz w:val="24"/>
+                <w:szCs w:val="24"/>
+              </w:rPr>
+              <m:t>i</m:t>
+            </m:r>
+          </m:sub>
+        </m:sSub>
+      </m:oMath>
+      <w:r>
+        <w:rPr>
+          <w:rFonts w:ascii="Arial" w:hAnsi="Arial" w:cs="Arial"/>
+          <w:sz w:val="24"/>
+          <w:szCs w:val="24"/>
+        </w:rPr>
+        <w:t xml:space="preserve">. Después de analizar el comportamiento del sistema de distribución de video en vivo, se observo que </w:t>
+      </w:r>
+      <w:r>
+        <w:rPr>
+          <w:rFonts w:ascii="Arial" w:hAnsi="Arial" w:cs="Arial"/>
+          <w:sz w:val="24"/>
+          <w:szCs w:val="24"/>
+        </w:rPr>
+        <w:t xml:space="preserve">no se reflejaba la realidad de los sistemas de video en el sistema de video en vivo que se aborda en este proyecto, ya que </w:t>
+      </w:r>
+      <w:r>
+        <w:rPr>
+          <w:rFonts w:ascii="Arial" w:hAnsi="Arial" w:cs="Arial"/>
+          <w:sz w:val="24"/>
+          <w:szCs w:val="24"/>
+        </w:rPr>
+        <w:t xml:space="preserve">en </w:t>
+      </w:r>
+      <w:r>
+        <w:rPr>
+          <w:rFonts w:ascii="Arial" w:hAnsi="Arial" w:cs="Arial"/>
+          <w:sz w:val="24"/>
+          <w:szCs w:val="24"/>
+        </w:rPr>
+        <w:t>el modelo del presente proyecto</w:t>
+      </w:r>
+      <w:r>
+        <w:rPr>
+          <w:rFonts w:ascii="Arial" w:hAnsi="Arial" w:cs="Arial"/>
+          <w:sz w:val="24"/>
+          <w:szCs w:val="24"/>
+        </w:rPr>
+        <w:t xml:space="preserve"> se</w:t>
+      </w:r>
+      <w:r>
+        <w:rPr>
+          <w:rFonts w:ascii="Arial" w:hAnsi="Arial" w:cs="Arial"/>
+          <w:sz w:val="24"/>
+          <w:szCs w:val="24"/>
+        </w:rPr>
+        <w:t xml:space="preserve"> </w:t>
+      </w:r>
+      <w:r>
+        <w:rPr>
+          <w:rFonts w:ascii="Arial" w:hAnsi="Arial" w:cs="Arial"/>
+          <w:sz w:val="24"/>
+          <w:szCs w:val="24"/>
+        </w:rPr>
+        <w:t xml:space="preserve">transfería a un </w:t>
+      </w:r>
+      <w:r>
+        <w:rPr>
+          <w:rFonts w:ascii="Arial" w:hAnsi="Arial" w:cs="Arial"/>
+          <w:i/>
+          <w:iCs/>
+          <w:sz w:val="24"/>
+          <w:szCs w:val="24"/>
+        </w:rPr>
+        <w:t xml:space="preserve">peer </w:t>
+      </w:r>
+      <w:r>
+        <w:rPr>
+          <w:rFonts w:ascii="Arial" w:hAnsi="Arial" w:cs="Arial"/>
+          <w:sz w:val="24"/>
+          <w:szCs w:val="24"/>
+        </w:rPr>
+        <w:t xml:space="preserve">únicamente a la ventana inferior inmediata, lo cuál es </w:t>
+      </w:r>
+      <w:r>
+        <w:rPr>
+          <w:rFonts w:ascii="Arial" w:hAnsi="Arial" w:cs="Arial"/>
+          <w:sz w:val="24"/>
+          <w:szCs w:val="24"/>
+        </w:rPr>
+        <w:t>erróneo</w:t>
+      </w:r>
+      <w:r>
+        <w:rPr>
+          <w:rFonts w:ascii="Arial" w:hAnsi="Arial" w:cs="Arial"/>
+          <w:sz w:val="24"/>
+          <w:szCs w:val="24"/>
+        </w:rPr>
+        <w:t xml:space="preserve"> bajo nuestro supuesto de corrimiento de ventanas dentro de la </w:t>
+      </w:r>
+      <w:proofErr w:type="spellStart"/>
+      <w:r>
+        <w:rPr>
+          <w:rFonts w:ascii="Arial" w:hAnsi="Arial" w:cs="Arial"/>
+          <w:sz w:val="24"/>
+          <w:szCs w:val="24"/>
+        </w:rPr>
+        <w:t>hiperventana</w:t>
+      </w:r>
+      <w:proofErr w:type="spellEnd"/>
+      <w:r>
+        <w:rPr>
+          <w:rFonts w:ascii="Arial" w:hAnsi="Arial" w:cs="Arial"/>
+          <w:sz w:val="24"/>
+          <w:szCs w:val="24"/>
+        </w:rPr>
+        <w:t xml:space="preserve">. Con base en nuestro análisis el corrimiento no debía ser únicamente de un </w:t>
+      </w:r>
+      <w:r>
+        <w:rPr>
+          <w:rFonts w:ascii="Arial" w:hAnsi="Arial" w:cs="Arial"/>
+          <w:i/>
+          <w:iCs/>
+          <w:sz w:val="24"/>
+          <w:szCs w:val="24"/>
+        </w:rPr>
+        <w:t xml:space="preserve">peer </w:t>
+      </w:r>
+      <w:r>
+        <w:rPr>
+          <w:rFonts w:ascii="Arial" w:hAnsi="Arial" w:cs="Arial"/>
+          <w:sz w:val="24"/>
+          <w:szCs w:val="24"/>
+        </w:rPr>
+        <w:t>sino más bien de toda la población descargando una ventana</w:t>
+      </w:r>
+      <w:r>
+        <w:rPr>
+          <w:rFonts w:ascii="Arial" w:hAnsi="Arial" w:cs="Arial"/>
+          <w:sz w:val="24"/>
+          <w:szCs w:val="24"/>
+        </w:rPr>
+        <w:t xml:space="preserve">. </w:t>
+      </w:r>
+    </w:p>
+    <w:p>
+      <w:pPr>
+        <w:jc w:val="both"/>
+        <w:rPr>
+          <w:rFonts w:ascii="Arial" w:hAnsi="Arial" w:cs="Arial"/>
+          <w:sz w:val="24"/>
+          <w:szCs w:val="24"/>
+        </w:rPr>
+      </w:pPr>
+      <w:r>
+        <w:rPr>
+          <w:rFonts w:ascii="Arial" w:hAnsi="Arial" w:cs="Arial"/>
+          <w:sz w:val="24"/>
+          <w:szCs w:val="24"/>
+        </w:rPr>
+        <w:t xml:space="preserve">Por lo tanto, la tasa real de transferencia a la ventana inferior inmediata debe ser únicamente </w:t>
+      </w:r>
+      <m:oMath>
+        <m:sSub>
+          <m:sSubPr>
+            <m:ctrlPr>
+              <w:rPr>
+                <w:rFonts w:ascii="Cambria Math" w:hAnsi="Cambria Math" w:cs="Arial"/>
+                <w:i/>
+                <w:sz w:val="24"/>
+                <w:szCs w:val="24"/>
+              </w:rPr>
+            </m:ctrlPr>
+          </m:sSubPr>
+          <m:e>
+            <m:r>
+              <w:rPr>
+                <w:rFonts w:ascii="Cambria Math" w:hAnsi="Cambria Math" w:cs="Arial"/>
+                <w:sz w:val="24"/>
+                <w:szCs w:val="24"/>
+              </w:rPr>
+              <m:t>P</m:t>
+            </m:r>
+          </m:e>
+          <m:sub>
+            <m:r>
+              <w:rPr>
+                <w:rFonts w:ascii="Cambria Math" w:hAnsi="Cambria Math" w:cs="Arial"/>
+                <w:sz w:val="24"/>
+                <w:szCs w:val="24"/>
+              </w:rPr>
+              <m:t>ω</m:t>
+            </m:r>
+          </m:sub>
+        </m:sSub>
+      </m:oMath>
+      <w:r>
+        <w:rPr>
+          <w:rFonts w:ascii="Arial" w:hAnsi="Arial" w:cs="Arial"/>
+          <w:sz w:val="24"/>
+          <w:szCs w:val="24"/>
+        </w:rPr>
+        <w:t xml:space="preserve">, </w:t>
+      </w:r>
+      <w:r>
+        <w:rPr>
+          <w:rFonts w:ascii="Arial" w:hAnsi="Arial" w:cs="Arial"/>
+          <w:sz w:val="24"/>
+          <w:szCs w:val="24"/>
+        </w:rPr>
+        <w:t xml:space="preserve">que es la tasa de producción de video. Este cambio, se plasmo en el replanteamiento de la Cadena de </w:t>
+      </w:r>
+      <w:proofErr w:type="spellStart"/>
+      <w:r>
+        <w:rPr>
+          <w:rFonts w:ascii="Arial" w:hAnsi="Arial" w:cs="Arial"/>
+          <w:sz w:val="24"/>
+          <w:szCs w:val="24"/>
+        </w:rPr>
+        <w:t>Markov</w:t>
+      </w:r>
+      <w:proofErr w:type="spellEnd"/>
+      <w:r>
+        <w:rPr>
+          <w:rFonts w:ascii="Arial" w:hAnsi="Arial" w:cs="Arial"/>
+          <w:sz w:val="24"/>
+          <w:szCs w:val="24"/>
+        </w:rPr>
+        <w:t xml:space="preserve"> que representa un sistema de distribución de video en vivo. </w:t>
+      </w:r>
+    </w:p>
+    <w:p>
+      <w:pPr>
+        <w:jc w:val="both"/>
+        <w:rPr>
+          <w:rFonts w:ascii="Arial" w:hAnsi="Arial" w:cs="Arial"/>
+          <w:sz w:val="24"/>
+          <w:szCs w:val="24"/>
+        </w:rPr>
+      </w:pPr>
+    </w:p>
+    <w:p>
+      <w:pPr>
+        <w:jc w:val="both"/>
+        <w:rPr>
+          <w:rFonts w:ascii="Arial" w:hAnsi="Arial" w:cs="Arial"/>
+          <w:sz w:val="24"/>
+          <w:szCs w:val="24"/>
+        </w:rPr>
+      </w:pPr>
+    </w:p>
+    <w:p>
+      <w:pPr>
+        <w:jc w:val="both"/>
+        <w:rPr>
+          <w:rFonts w:ascii="Arial" w:hAnsi="Arial" w:cs="Arial"/>
+          <w:sz w:val="24"/>
+          <w:szCs w:val="24"/>
+        </w:rPr>
+      </w:pPr>
+    </w:p>
+    <w:p>
+      <w:pPr>
+        <w:jc w:val="both"/>
+        <w:rPr>
+          <w:rFonts w:ascii="Arial" w:hAnsi="Arial" w:cs="Arial"/>
+          <w:sz w:val="24"/>
+          <w:szCs w:val="24"/>
+        </w:rPr>
+      </w:pPr>
+    </w:p>
+    <w:p>
+      <w:pPr>
+        <w:jc w:val="both"/>
+        <w:rPr>
+          <w:rFonts w:ascii="Arial" w:hAnsi="Arial" w:cs="Arial"/>
+          <w:sz w:val="24"/>
+          <w:szCs w:val="24"/>
+        </w:rPr>
+      </w:pPr>
+      <w:r>
+        <w:rPr>
+          <w:rFonts w:ascii="Arial" w:hAnsi="Arial" w:cs="Arial"/>
           <w:b/>
           <w:bCs/>
           <w:sz w:val="24"/>
           <w:szCs w:val="24"/>
         </w:rPr>
-      </w:pPr>
-      <w:r>
-        <w:rPr>
-          <w:rFonts w:ascii="Arial" w:hAnsi="Arial" w:cs="Arial"/>
-          <w:b/>
-          <w:bCs/>
-          <w:sz w:val="24"/>
-          <w:szCs w:val="24"/>
-        </w:rPr>
+        <w:lastRenderedPageBreak/>
         <w:t>Resultados:</w:t>
       </w:r>
     </w:p>
     <w:p>
       <w:pPr>
-        <w:jc w:val="both"/>
+        <w:jc w:val="center"/>
         <w:rPr>
           <w:rFonts w:ascii="Arial" w:hAnsi="Arial" w:cs="Arial"/>
           <w:b/>
@@ -5611,9 +6849,9 @@
           <w:szCs w:val="24"/>
         </w:rPr>
         <w:drawing>
-          <wp:inline distT="0" distB="0" distL="0" distR="0" wp14:anchorId="473D0096" wp14:editId="5DB40A92">
-            <wp:extent cx="5324475" cy="3990975"/>
-            <wp:effectExtent l="0" t="0" r="0" b="9525"/>
+          <wp:inline distT="0" distB="0" distL="0" distR="0" wp14:anchorId="473D0096" wp14:editId="3CDCC68C">
+            <wp:extent cx="4082434" cy="3060000"/>
+            <wp:effectExtent l="0" t="0" r="0" b="0"/>
             <wp:docPr id="16" name="Imagen 16"/>
             <wp:cNvGraphicFramePr>
               <a:graphicFrameLocks xmlns:a="http://schemas.openxmlformats.org/drawingml/2006/main" noChangeAspect="1"/>
@@ -5643,7 +6881,7 @@
                   <pic:spPr bwMode="auto">
                     <a:xfrm>
                       <a:off x="0" y="0"/>
-                      <a:ext cx="5324475" cy="3990975"/>
+                      <a:ext cx="4082434" cy="3060000"/>
                     </a:xfrm>
                     <a:prstGeom prst="rect">
                       <a:avLst/>
@@ -5662,7 +6900,133 @@
     </w:p>
     <w:p>
       <w:pPr>
-        <w:jc w:val="both"/>
+        <w:pStyle w:val="Descripcin"/>
+        <w:jc w:val="center"/>
+        <w:rPr>
+          <w:rFonts w:ascii="Arial" w:hAnsi="Arial" w:cs="Arial"/>
+          <w:sz w:val="24"/>
+          <w:szCs w:val="24"/>
+        </w:rPr>
+      </w:pPr>
+      <w:r>
+        <w:rPr>
+          <w:rFonts w:ascii="Arial" w:hAnsi="Arial" w:cs="Arial"/>
+          <w:sz w:val="24"/>
+          <w:szCs w:val="24"/>
+        </w:rPr>
+        <w:t xml:space="preserve">Figura </w:t>
+      </w:r>
+      <w:r>
+        <w:rPr>
+          <w:rFonts w:ascii="Arial" w:hAnsi="Arial" w:cs="Arial"/>
+          <w:sz w:val="24"/>
+          <w:szCs w:val="24"/>
+        </w:rPr>
+        <w:fldChar w:fldCharType="begin"/>
+      </w:r>
+      <w:r>
+        <w:rPr>
+          <w:rFonts w:ascii="Arial" w:hAnsi="Arial" w:cs="Arial"/>
+          <w:sz w:val="24"/>
+          <w:szCs w:val="24"/>
+        </w:rPr>
+        <w:instrText xml:space="preserve"> SEQ Figura \* ARABIC </w:instrText>
+      </w:r>
+      <w:r>
+        <w:rPr>
+          <w:rFonts w:ascii="Arial" w:hAnsi="Arial" w:cs="Arial"/>
+          <w:sz w:val="24"/>
+          <w:szCs w:val="24"/>
+        </w:rPr>
+        <w:fldChar w:fldCharType="separate"/>
+      </w:r>
+      <w:r>
+        <w:rPr>
+          <w:rFonts w:ascii="Arial" w:hAnsi="Arial" w:cs="Arial"/>
+          <w:noProof/>
+          <w:sz w:val="24"/>
+          <w:szCs w:val="24"/>
+        </w:rPr>
+        <w:t>3</w:t>
+      </w:r>
+      <w:r>
+        <w:rPr>
+          <w:rFonts w:ascii="Arial" w:hAnsi="Arial" w:cs="Arial"/>
+          <w:sz w:val="24"/>
+          <w:szCs w:val="24"/>
+        </w:rPr>
+        <w:fldChar w:fldCharType="end"/>
+      </w:r>
+      <w:r>
+        <w:rPr>
+          <w:rFonts w:ascii="Arial" w:hAnsi="Arial" w:cs="Arial"/>
+          <w:sz w:val="24"/>
+          <w:szCs w:val="24"/>
+        </w:rPr>
+        <w:t>. Poblaci</w:t>
+      </w:r>
+      <w:r>
+        <w:rPr>
+          <w:rFonts w:ascii="Arial" w:hAnsi="Arial" w:cs="Arial"/>
+          <w:sz w:val="24"/>
+          <w:szCs w:val="24"/>
+        </w:rPr>
+        <w:t>ones</w:t>
+      </w:r>
+      <w:r>
+        <w:rPr>
+          <w:rFonts w:ascii="Arial" w:hAnsi="Arial" w:cs="Arial"/>
+          <w:sz w:val="24"/>
+          <w:szCs w:val="24"/>
+        </w:rPr>
+        <w:t xml:space="preserve"> promedio</w:t>
+      </w:r>
+      <w:r>
+        <w:rPr>
+          <w:rFonts w:ascii="Arial" w:hAnsi="Arial" w:cs="Arial"/>
+          <w:sz w:val="24"/>
+          <w:szCs w:val="24"/>
+        </w:rPr>
+        <w:t xml:space="preserve"> por ventana</w:t>
+      </w:r>
+      <w:r>
+        <w:rPr>
+          <w:rFonts w:ascii="Arial" w:hAnsi="Arial" w:cs="Arial"/>
+          <w:sz w:val="24"/>
+          <w:szCs w:val="24"/>
+        </w:rPr>
+        <w:t xml:space="preserve"> en una </w:t>
+      </w:r>
+      <w:proofErr w:type="spellStart"/>
+      <w:r>
+        <w:rPr>
+          <w:rFonts w:ascii="Arial" w:hAnsi="Arial" w:cs="Arial"/>
+          <w:sz w:val="24"/>
+          <w:szCs w:val="24"/>
+        </w:rPr>
+        <w:t>hiperventana</w:t>
+      </w:r>
+      <w:proofErr w:type="spellEnd"/>
+      <w:r>
+        <w:rPr>
+          <w:rFonts w:ascii="Arial" w:hAnsi="Arial" w:cs="Arial"/>
+          <w:sz w:val="24"/>
+          <w:szCs w:val="24"/>
+        </w:rPr>
+        <w:t xml:space="preserve"> de longitud C=24</w:t>
+      </w:r>
+      <w:r>
+        <w:rPr>
+          <w:rFonts w:ascii="Arial" w:hAnsi="Arial" w:cs="Arial"/>
+          <w:sz w:val="24"/>
+          <w:szCs w:val="24"/>
+        </w:rPr>
+        <w:t xml:space="preserve"> (ventanas)</w:t>
+      </w:r>
+    </w:p>
+    <w:p>
+      <w:pPr>
+        <w:jc w:val="center"/>
         <w:rPr>
           <w:rFonts w:ascii="Arial" w:hAnsi="Arial" w:cs="Arial"/>
           <w:b/>
@@ -5680,10 +7044,9 @@
           <w:sz w:val="24"/>
           <w:szCs w:val="24"/>
         </w:rPr>
-        <w:lastRenderedPageBreak/>
         <w:drawing>
-          <wp:inline distT="0" distB="0" distL="0" distR="0" wp14:anchorId="7F8612DB" wp14:editId="5C128BF0">
-            <wp:extent cx="5324475" cy="3990975"/>
+          <wp:inline distT="0" distB="0" distL="0" distR="0" wp14:anchorId="7F8612DB" wp14:editId="1BA1B117">
+            <wp:extent cx="4082434" cy="3060000"/>
             <wp:effectExtent l="0" t="0" r="0" b="0"/>
             <wp:docPr id="17" name="Imagen 17"/>
             <wp:cNvGraphicFramePr>
@@ -5714,7 +7077,7 @@
                   <pic:spPr bwMode="auto">
                     <a:xfrm>
                       <a:off x="0" y="0"/>
-                      <a:ext cx="5324475" cy="3990975"/>
+                      <a:ext cx="4082434" cy="3060000"/>
                     </a:xfrm>
                     <a:prstGeom prst="rect">
                       <a:avLst/>
@@ -5733,7 +7096,8 @@
     </w:p>
     <w:p>
       <w:pPr>
-        <w:jc w:val="both"/>
+        <w:pStyle w:val="Descripcin"/>
+        <w:jc w:val="center"/>
         <w:rPr>
           <w:rFonts w:ascii="Arial" w:hAnsi="Arial" w:cs="Arial"/>
           <w:b/>
@@ -5745,15 +7109,160 @@
       <w:r>
         <w:rPr>
           <w:rFonts w:ascii="Arial" w:hAnsi="Arial" w:cs="Arial"/>
+          <w:sz w:val="24"/>
+          <w:szCs w:val="24"/>
+        </w:rPr>
+        <w:t xml:space="preserve">Figura </w:t>
+      </w:r>
+      <w:r>
+        <w:rPr>
+          <w:rFonts w:ascii="Arial" w:hAnsi="Arial" w:cs="Arial"/>
+          <w:sz w:val="24"/>
+          <w:szCs w:val="24"/>
+        </w:rPr>
+        <w:fldChar w:fldCharType="begin"/>
+      </w:r>
+      <w:r>
+        <w:rPr>
+          <w:rFonts w:ascii="Arial" w:hAnsi="Arial" w:cs="Arial"/>
+          <w:sz w:val="24"/>
+          <w:szCs w:val="24"/>
+        </w:rPr>
+        <w:instrText xml:space="preserve"> SEQ Figura \* ARABIC </w:instrText>
+      </w:r>
+      <w:r>
+        <w:rPr>
+          <w:rFonts w:ascii="Arial" w:hAnsi="Arial" w:cs="Arial"/>
+          <w:sz w:val="24"/>
+          <w:szCs w:val="24"/>
+        </w:rPr>
+        <w:fldChar w:fldCharType="separate"/>
+      </w:r>
+      <w:r>
+        <w:rPr>
+          <w:rFonts w:ascii="Arial" w:hAnsi="Arial" w:cs="Arial"/>
+          <w:noProof/>
+          <w:sz w:val="24"/>
+          <w:szCs w:val="24"/>
+        </w:rPr>
+        <w:t>4</w:t>
+      </w:r>
+      <w:r>
+        <w:rPr>
+          <w:rFonts w:ascii="Arial" w:hAnsi="Arial" w:cs="Arial"/>
+          <w:sz w:val="24"/>
+          <w:szCs w:val="24"/>
+        </w:rPr>
+        <w:fldChar w:fldCharType="end"/>
+      </w:r>
+      <w:r>
+        <w:rPr>
+          <w:rFonts w:ascii="Arial" w:hAnsi="Arial" w:cs="Arial"/>
+          <w:sz w:val="24"/>
+          <w:szCs w:val="24"/>
+        </w:rPr>
+        <w:t xml:space="preserve">. </w:t>
+      </w:r>
+      <w:r>
+        <w:rPr>
+          <w:rFonts w:ascii="Arial" w:hAnsi="Arial" w:cs="Arial"/>
+          <w:sz w:val="24"/>
+          <w:szCs w:val="24"/>
+        </w:rPr>
+        <w:t>Poblaci</w:t>
+      </w:r>
+      <w:r>
+        <w:rPr>
+          <w:rFonts w:ascii="Arial" w:hAnsi="Arial" w:cs="Arial"/>
+          <w:sz w:val="24"/>
+          <w:szCs w:val="24"/>
+        </w:rPr>
+        <w:t xml:space="preserve">ones </w:t>
+      </w:r>
+      <w:r>
+        <w:rPr>
+          <w:rFonts w:ascii="Arial" w:hAnsi="Arial" w:cs="Arial"/>
+          <w:sz w:val="24"/>
+          <w:szCs w:val="24"/>
+        </w:rPr>
+        <w:t xml:space="preserve">promedio </w:t>
+      </w:r>
+      <w:r>
+        <w:rPr>
+          <w:rFonts w:ascii="Arial" w:hAnsi="Arial" w:cs="Arial"/>
+          <w:sz w:val="24"/>
+          <w:szCs w:val="24"/>
+        </w:rPr>
+        <w:t xml:space="preserve">por ventana </w:t>
+      </w:r>
+      <w:r>
+        <w:rPr>
+          <w:rFonts w:ascii="Arial" w:hAnsi="Arial" w:cs="Arial"/>
+          <w:sz w:val="24"/>
+          <w:szCs w:val="24"/>
+        </w:rPr>
+        <w:t xml:space="preserve">en una </w:t>
+      </w:r>
+      <w:proofErr w:type="spellStart"/>
+      <w:r>
+        <w:rPr>
+          <w:rFonts w:ascii="Arial" w:hAnsi="Arial" w:cs="Arial"/>
+          <w:sz w:val="24"/>
+          <w:szCs w:val="24"/>
+        </w:rPr>
+        <w:t>hiperventana</w:t>
+      </w:r>
+      <w:proofErr w:type="spellEnd"/>
+      <w:r>
+        <w:rPr>
+          <w:rFonts w:ascii="Arial" w:hAnsi="Arial" w:cs="Arial"/>
+          <w:sz w:val="24"/>
+          <w:szCs w:val="24"/>
+        </w:rPr>
+        <w:t xml:space="preserve"> de longitud C=</w:t>
+      </w:r>
+      <w:r>
+        <w:rPr>
+          <w:rFonts w:ascii="Arial" w:hAnsi="Arial" w:cs="Arial"/>
+          <w:sz w:val="24"/>
+          <w:szCs w:val="24"/>
+        </w:rPr>
+        <w:t>36</w:t>
+      </w:r>
+      <w:r>
+        <w:rPr>
+          <w:rFonts w:ascii="Arial" w:hAnsi="Arial" w:cs="Arial"/>
+          <w:sz w:val="24"/>
+          <w:szCs w:val="24"/>
+        </w:rPr>
+        <w:t xml:space="preserve"> (ventanas)</w:t>
+      </w:r>
+    </w:p>
+    <w:p>
+      <w:pPr>
+        <w:jc w:val="center"/>
+        <w:rPr>
+          <w:rFonts w:ascii="Arial" w:hAnsi="Arial" w:cs="Arial"/>
           <w:b/>
           <w:bCs/>
           <w:sz w:val="24"/>
           <w:szCs w:val="24"/>
         </w:rPr>
+      </w:pPr>
+      <w:r>
+        <w:rPr>
+          <w:rFonts w:ascii="Arial" w:hAnsi="Arial" w:cs="Arial"/>
+          <w:b/>
+          <w:bCs/>
+          <w:noProof/>
+          <w:sz w:val="24"/>
+          <w:szCs w:val="24"/>
+        </w:rPr>
+        <w:lastRenderedPageBreak/>
         <w:drawing>
-          <wp:inline distT="0" distB="0" distL="0" distR="0" wp14:anchorId="061888C4" wp14:editId="76438DA3">
-            <wp:extent cx="5334000" cy="4000500"/>
-            <wp:effectExtent l="0" t="0" r="0" b="0"/>
+          <wp:inline distT="0" distB="0" distL="0" distR="0" wp14:anchorId="061888C4" wp14:editId="4B6715A1">
+            <wp:extent cx="4080000" cy="3060000"/>
+            <wp:effectExtent l="0" t="0" r="0" b="7620"/>
             <wp:docPr id="18" name="Imagen 18" descr="Gráfico, Gráfico de superficie&#10;&#10;Descripción generada automáticamente"/>
             <wp:cNvGraphicFramePr>
               <a:graphicFrameLocks xmlns:a="http://schemas.openxmlformats.org/drawingml/2006/main" noChangeAspect="1"/>
@@ -5774,7 +7283,7 @@
                   <pic:spPr>
                     <a:xfrm>
                       <a:off x="0" y="0"/>
-                      <a:ext cx="5334000" cy="4000500"/>
+                      <a:ext cx="4080000" cy="3060000"/>
                     </a:xfrm>
                     <a:prstGeom prst="rect">
                       <a:avLst/>
@@ -5789,6 +7298,314 @@
     </w:p>
     <w:p>
       <w:pPr>
+        <w:pStyle w:val="Descripcin"/>
+        <w:jc w:val="center"/>
+        <w:rPr>
+          <w:rFonts w:ascii="Arial" w:hAnsi="Arial" w:cs="Arial"/>
+          <w:sz w:val="24"/>
+          <w:szCs w:val="24"/>
+        </w:rPr>
+      </w:pPr>
+      <w:r>
+        <w:rPr>
+          <w:rFonts w:ascii="Arial" w:hAnsi="Arial" w:cs="Arial"/>
+          <w:sz w:val="24"/>
+          <w:szCs w:val="24"/>
+        </w:rPr>
+        <w:t xml:space="preserve">Figura </w:t>
+      </w:r>
+      <w:r>
+        <w:rPr>
+          <w:rFonts w:ascii="Arial" w:hAnsi="Arial" w:cs="Arial"/>
+          <w:sz w:val="24"/>
+          <w:szCs w:val="24"/>
+        </w:rPr>
+        <w:fldChar w:fldCharType="begin"/>
+      </w:r>
+      <w:r>
+        <w:rPr>
+          <w:rFonts w:ascii="Arial" w:hAnsi="Arial" w:cs="Arial"/>
+          <w:sz w:val="24"/>
+          <w:szCs w:val="24"/>
+        </w:rPr>
+        <w:instrText xml:space="preserve"> SEQ Figura \* ARABIC </w:instrText>
+      </w:r>
+      <w:r>
+        <w:rPr>
+          <w:rFonts w:ascii="Arial" w:hAnsi="Arial" w:cs="Arial"/>
+          <w:sz w:val="24"/>
+          <w:szCs w:val="24"/>
+        </w:rPr>
+        <w:fldChar w:fldCharType="separate"/>
+      </w:r>
+      <w:r>
+        <w:rPr>
+          <w:rFonts w:ascii="Arial" w:hAnsi="Arial" w:cs="Arial"/>
+          <w:noProof/>
+          <w:sz w:val="24"/>
+          <w:szCs w:val="24"/>
+        </w:rPr>
+        <w:t>5</w:t>
+      </w:r>
+      <w:r>
+        <w:rPr>
+          <w:rFonts w:ascii="Arial" w:hAnsi="Arial" w:cs="Arial"/>
+          <w:sz w:val="24"/>
+          <w:szCs w:val="24"/>
+        </w:rPr>
+        <w:fldChar w:fldCharType="end"/>
+      </w:r>
+      <w:r>
+        <w:rPr>
+          <w:rFonts w:ascii="Arial" w:hAnsi="Arial" w:cs="Arial"/>
+          <w:sz w:val="24"/>
+          <w:szCs w:val="24"/>
+        </w:rPr>
+        <w:t xml:space="preserve">. </w:t>
+      </w:r>
+      <w:r>
+        <w:rPr>
+          <w:rFonts w:ascii="Arial" w:hAnsi="Arial" w:cs="Arial"/>
+          <w:sz w:val="24"/>
+          <w:szCs w:val="24"/>
+        </w:rPr>
+        <w:t>Poblaci</w:t>
+      </w:r>
+      <w:r>
+        <w:rPr>
+          <w:rFonts w:ascii="Arial" w:hAnsi="Arial" w:cs="Arial"/>
+          <w:sz w:val="24"/>
+          <w:szCs w:val="24"/>
+        </w:rPr>
+        <w:t>ones</w:t>
+      </w:r>
+      <w:r>
+        <w:rPr>
+          <w:rFonts w:ascii="Arial" w:hAnsi="Arial" w:cs="Arial"/>
+          <w:sz w:val="24"/>
+          <w:szCs w:val="24"/>
+        </w:rPr>
+        <w:t xml:space="preserve"> promedio </w:t>
+      </w:r>
+      <w:r>
+        <w:rPr>
+          <w:rFonts w:ascii="Arial" w:hAnsi="Arial" w:cs="Arial"/>
+          <w:sz w:val="24"/>
+          <w:szCs w:val="24"/>
+        </w:rPr>
+        <w:t xml:space="preserve">variando la longitud de la </w:t>
+      </w:r>
+      <w:proofErr w:type="spellStart"/>
+      <w:r>
+        <w:rPr>
+          <w:rFonts w:ascii="Arial" w:hAnsi="Arial" w:cs="Arial"/>
+          <w:sz w:val="24"/>
+          <w:szCs w:val="24"/>
+        </w:rPr>
+        <w:t>hiperventana</w:t>
+      </w:r>
+      <w:proofErr w:type="spellEnd"/>
+      <w:r>
+        <w:rPr>
+          <w:rFonts w:ascii="Arial" w:hAnsi="Arial" w:cs="Arial"/>
+          <w:sz w:val="24"/>
+          <w:szCs w:val="24"/>
+        </w:rPr>
+        <w:t xml:space="preserve"> (C)</w:t>
+      </w:r>
+      <w:r>
+        <w:rPr>
+          <w:rFonts w:ascii="Arial" w:hAnsi="Arial" w:cs="Arial"/>
+          <w:sz w:val="24"/>
+          <w:szCs w:val="24"/>
+        </w:rPr>
+        <w:t xml:space="preserve"> y la tasa de desconexión general de un peer conectado al sistema</w:t>
+      </w:r>
+    </w:p>
+    <w:p>
+      <w:pPr>
+        <w:jc w:val="both"/>
+        <w:rPr>
+          <w:rFonts w:ascii="Arial" w:hAnsi="Arial" w:cs="Arial"/>
+          <w:sz w:val="24"/>
+          <w:szCs w:val="24"/>
+        </w:rPr>
+      </w:pPr>
+      <w:r>
+        <w:rPr>
+          <w:rFonts w:ascii="Arial" w:hAnsi="Arial" w:cs="Arial"/>
+          <w:sz w:val="24"/>
+          <w:szCs w:val="24"/>
+        </w:rPr>
+        <w:t xml:space="preserve">Al obtener las gráficas de las poblaciones promedio de </w:t>
+      </w:r>
+      <w:proofErr w:type="spellStart"/>
+      <w:r>
+        <w:rPr>
+          <w:rFonts w:ascii="Arial" w:hAnsi="Arial" w:cs="Arial"/>
+          <w:i/>
+          <w:iCs/>
+          <w:sz w:val="24"/>
+          <w:szCs w:val="24"/>
+        </w:rPr>
+        <w:t>peers</w:t>
+      </w:r>
+      <w:proofErr w:type="spellEnd"/>
+      <w:r>
+        <w:rPr>
+          <w:rFonts w:ascii="Arial" w:hAnsi="Arial" w:cs="Arial"/>
+          <w:sz w:val="24"/>
+          <w:szCs w:val="24"/>
+        </w:rPr>
+        <w:t xml:space="preserve">, se pudo observar la forma de las curvas es similar a las obtenidas anteriormente, lo cual indica, que la lógica de programación y el análisis de sucesos que modifican el estado de la cadena de </w:t>
+      </w:r>
+      <w:proofErr w:type="spellStart"/>
+      <w:r>
+        <w:rPr>
+          <w:rFonts w:ascii="Arial" w:hAnsi="Arial" w:cs="Arial"/>
+          <w:sz w:val="24"/>
+          <w:szCs w:val="24"/>
+        </w:rPr>
+        <w:t>Markov</w:t>
+      </w:r>
+      <w:proofErr w:type="spellEnd"/>
+      <w:r>
+        <w:rPr>
+          <w:rFonts w:ascii="Arial" w:hAnsi="Arial" w:cs="Arial"/>
+          <w:sz w:val="24"/>
+          <w:szCs w:val="24"/>
+        </w:rPr>
+        <w:t xml:space="preserve"> es el adecuado. </w:t>
+      </w:r>
+    </w:p>
+    <w:p>
+      <w:pPr>
+        <w:jc w:val="both"/>
+        <w:rPr>
+          <w:rFonts w:ascii="Arial" w:hAnsi="Arial" w:cs="Arial"/>
+          <w:sz w:val="24"/>
+          <w:szCs w:val="24"/>
+        </w:rPr>
+      </w:pPr>
+      <w:r>
+        <w:rPr>
+          <w:rFonts w:ascii="Arial" w:hAnsi="Arial" w:cs="Arial"/>
+          <w:sz w:val="24"/>
+          <w:szCs w:val="24"/>
+        </w:rPr>
+        <w:t xml:space="preserve">Sin embargo, al comparar estás curvas con algunas obtenidas en gráficas anterior, se observa una disminución en el número de </w:t>
+      </w:r>
+      <w:proofErr w:type="spellStart"/>
+      <w:r>
+        <w:rPr>
+          <w:rFonts w:ascii="Arial" w:hAnsi="Arial" w:cs="Arial"/>
+          <w:i/>
+          <w:iCs/>
+          <w:sz w:val="24"/>
+          <w:szCs w:val="24"/>
+        </w:rPr>
+        <w:t>peers</w:t>
+      </w:r>
+      <w:proofErr w:type="spellEnd"/>
+      <w:r>
+        <w:rPr>
+          <w:rFonts w:ascii="Arial" w:hAnsi="Arial" w:cs="Arial"/>
+          <w:i/>
+          <w:iCs/>
+          <w:sz w:val="24"/>
+          <w:szCs w:val="24"/>
+        </w:rPr>
+        <w:t xml:space="preserve"> </w:t>
+      </w:r>
+      <w:r>
+        <w:rPr>
+          <w:rFonts w:ascii="Arial" w:hAnsi="Arial" w:cs="Arial"/>
+          <w:sz w:val="24"/>
+          <w:szCs w:val="24"/>
+        </w:rPr>
+        <w:t xml:space="preserve">promedio que descargan una ventana de video. </w:t>
+      </w:r>
+      <w:r>
+        <w:rPr>
+          <w:rFonts w:ascii="Arial" w:hAnsi="Arial" w:cs="Arial"/>
+          <w:sz w:val="24"/>
+          <w:szCs w:val="24"/>
+        </w:rPr>
+        <w:t xml:space="preserve">Esto se debe al criterio de corrimiento de las poblaciones que se ha agregado a la cadena de </w:t>
+      </w:r>
+      <w:proofErr w:type="spellStart"/>
+      <w:r>
+        <w:rPr>
+          <w:rFonts w:ascii="Arial" w:hAnsi="Arial" w:cs="Arial"/>
+          <w:sz w:val="24"/>
+          <w:szCs w:val="24"/>
+        </w:rPr>
+        <w:t>Markov</w:t>
+      </w:r>
+      <w:proofErr w:type="spellEnd"/>
+      <w:r>
+        <w:rPr>
+          <w:rFonts w:ascii="Arial" w:hAnsi="Arial" w:cs="Arial"/>
+          <w:sz w:val="24"/>
+          <w:szCs w:val="24"/>
+        </w:rPr>
+        <w:t xml:space="preserve"> que representa un sistema de distribución de video en vivo. </w:t>
+      </w:r>
+    </w:p>
+    <w:p>
+      <w:pPr>
+        <w:jc w:val="both"/>
+        <w:rPr>
+          <w:rFonts w:ascii="Arial" w:hAnsi="Arial" w:cs="Arial"/>
+          <w:sz w:val="24"/>
+          <w:szCs w:val="24"/>
+        </w:rPr>
+      </w:pPr>
+      <w:r>
+        <w:rPr>
+          <w:rFonts w:ascii="Arial" w:hAnsi="Arial" w:cs="Arial"/>
+          <w:sz w:val="24"/>
+          <w:szCs w:val="24"/>
+        </w:rPr>
+        <w:t xml:space="preserve">Por otro lado, se puede apreciar en las </w:t>
+      </w:r>
+      <w:r>
+        <w:rPr>
+          <w:rFonts w:ascii="Arial" w:hAnsi="Arial" w:cs="Arial"/>
+          <w:sz w:val="24"/>
+          <w:szCs w:val="24"/>
+        </w:rPr>
+        <w:t xml:space="preserve">Figuras 3 y 4 que la población promedio en la ventana </w:t>
+      </w:r>
+      <m:oMath>
+        <m:r>
+          <w:rPr>
+            <w:rFonts w:ascii="Cambria Math" w:hAnsi="Cambria Math" w:cs="Arial"/>
+            <w:sz w:val="24"/>
+            <w:szCs w:val="24"/>
+          </w:rPr>
+          <m:t>c</m:t>
+        </m:r>
+      </m:oMath>
+      <w:r>
+        <w:rPr>
+          <w:rFonts w:ascii="Arial" w:hAnsi="Arial" w:cs="Arial"/>
+          <w:sz w:val="24"/>
+          <w:szCs w:val="24"/>
+        </w:rPr>
+        <w:t xml:space="preserve"> </w:t>
+      </w:r>
+      <w:r>
+        <w:rPr>
+          <w:rFonts w:ascii="Arial" w:hAnsi="Arial" w:cs="Arial"/>
+          <w:sz w:val="24"/>
+          <w:szCs w:val="24"/>
+        </w:rPr>
+        <w:t xml:space="preserve">ha disminuido frente a curvas obtenidas anteriormente cuando no se tomaba en cuenta el corrimiento de las poblaciones actual. </w:t>
+      </w:r>
+    </w:p>
+    <w:p>
+      <w:pPr>
         <w:pStyle w:val="Ttulo1"/>
         <w:rPr>
           <w:rFonts w:ascii="Arial" w:hAnsi="Arial" w:cs="Arial"/>
@@ -5829,7 +7646,6 @@
           <w:sz w:val="24"/>
           <w:szCs w:val="24"/>
         </w:rPr>
-        <w:lastRenderedPageBreak/>
         <w:t>Objetivo:</w:t>
       </w:r>
       <w:r>
@@ -5848,6 +7664,7 @@
         </w:rPr>
         <w:t xml:space="preserve">Determinar el ancho de banda demandado por los </w:t>
       </w:r>
+      <w:proofErr w:type="spellStart"/>
       <w:r>
         <w:rPr>
           <w:rFonts w:ascii="Arial" w:hAnsi="Arial" w:cs="Arial"/>
@@ -5857,6 +7674,7 @@
         </w:rPr>
         <w:t>peers</w:t>
       </w:r>
+      <w:proofErr w:type="spellEnd"/>
       <w:r>
         <w:rPr>
           <w:rFonts w:ascii="Arial" w:hAnsi="Arial" w:cs="Arial"/>
@@ -5887,13 +7705,7 @@
         <w:rPr>
           <w:rFonts w:ascii="Arial" w:hAnsi="Arial" w:cs="Arial"/>
         </w:rPr>
-        <w:t>8</w:t>
-      </w:r>
-      <w:r>
-        <w:rPr>
-          <w:rFonts w:ascii="Arial" w:hAnsi="Arial" w:cs="Arial"/>
-        </w:rPr>
-        <w:t xml:space="preserve">.- </w:t>
+        <w:t xml:space="preserve">8.- </w:t>
       </w:r>
       <w:r>
         <w:rPr>
@@ -5923,8 +7735,16 @@
         <w:rPr>
           <w:rFonts w:ascii="Arial" w:hAnsi="Arial" w:cs="Arial"/>
         </w:rPr>
-        <w:t>de los peers</w:t>
-      </w:r>
+        <w:t xml:space="preserve">de los </w:t>
+      </w:r>
+      <w:proofErr w:type="spellStart"/>
+      <w:r>
+        <w:rPr>
+          <w:rFonts w:ascii="Arial" w:hAnsi="Arial" w:cs="Arial"/>
+        </w:rPr>
+        <w:t>peers</w:t>
+      </w:r>
+      <w:proofErr w:type="spellEnd"/>
     </w:p>
     <w:p/>
     <w:p>
@@ -6052,6 +7872,7 @@
         </w:rPr>
         <w:t xml:space="preserve"> </w:t>
       </w:r>
+      <w:proofErr w:type="spellStart"/>
       <w:r>
         <w:rPr>
           <w:rFonts w:ascii="Arial" w:hAnsi="Arial" w:cs="Arial"/>
@@ -6060,7 +7881,18 @@
           <w:sz w:val="24"/>
           <w:szCs w:val="24"/>
         </w:rPr>
-        <w:t>peers.</w:t>
+        <w:t>peers</w:t>
+      </w:r>
+      <w:proofErr w:type="spellEnd"/>
+      <w:r>
+        <w:rPr>
+          <w:rFonts w:ascii="Arial" w:hAnsi="Arial" w:cs="Arial"/>
+          <w:i/>
+          <w:iCs/>
+          <w:sz w:val="24"/>
+          <w:szCs w:val="24"/>
+        </w:rPr>
+        <w:t>.</w:t>
       </w:r>
     </w:p>
     <w:p>
@@ -6074,6 +7906,7 @@
         <w:rPr>
           <w:rFonts w:ascii="Arial" w:hAnsi="Arial" w:cs="Arial"/>
         </w:rPr>
+        <w:lastRenderedPageBreak/>
         <w:t>9</w:t>
       </w:r>
       <w:r>
@@ -6339,6 +8172,7 @@
         </w:rPr>
         <w:t xml:space="preserve">banda total que es consumido por los </w:t>
       </w:r>
+      <w:proofErr w:type="spellStart"/>
       <w:r>
         <w:rPr>
           <w:rFonts w:ascii="Arial" w:hAnsi="Arial" w:cs="Arial"/>
@@ -6347,7 +8181,18 @@
           <w:sz w:val="24"/>
           <w:szCs w:val="24"/>
         </w:rPr>
-        <w:t xml:space="preserve">peers </w:t>
+        <w:t>peers</w:t>
+      </w:r>
+      <w:proofErr w:type="spellEnd"/>
+      <w:r>
+        <w:rPr>
+          <w:rFonts w:ascii="Arial" w:hAnsi="Arial" w:cs="Arial"/>
+          <w:i/>
+          <w:iCs/>
+          <w:sz w:val="24"/>
+          <w:szCs w:val="24"/>
+        </w:rPr>
+        <w:t xml:space="preserve"> </w:t>
       </w:r>
       <w:r>
         <w:rPr>
@@ -6371,7 +8216,25 @@
           <w:sz w:val="24"/>
           <w:szCs w:val="24"/>
         </w:rPr>
-        <w:t xml:space="preserve">que las poblaciones en diversas ventanas de la hiperventana </w:t>
+        <w:t xml:space="preserve">que las poblaciones en diversas ventanas de la </w:t>
+      </w:r>
+      <w:proofErr w:type="spellStart"/>
+      <w:r>
+        <w:rPr>
+          <w:rFonts w:ascii="Arial" w:hAnsi="Arial" w:cs="Arial"/>
+          <w:sz w:val="24"/>
+          <w:szCs w:val="24"/>
+        </w:rPr>
+        <w:t>hiperventana</w:t>
+      </w:r>
+      <w:proofErr w:type="spellEnd"/>
+      <w:r>
+        <w:rPr>
+          <w:rFonts w:ascii="Arial" w:hAnsi="Arial" w:cs="Arial"/>
+          <w:sz w:val="24"/>
+          <w:szCs w:val="24"/>
+        </w:rPr>
+        <w:t xml:space="preserve"> </w:t>
       </w:r>
       <w:r>
         <w:rPr>
@@ -7232,6 +9095,7 @@
         </w:rPr>
         <w:t xml:space="preserve"> y la cantidad de recursos que pueden proporcionar los </w:t>
       </w:r>
+      <w:proofErr w:type="spellStart"/>
       <w:r>
         <w:rPr>
           <w:rFonts w:ascii="Arial" w:hAnsi="Arial" w:cs="Arial"/>
@@ -7240,7 +9104,18 @@
           <w:szCs w:val="24"/>
           <w:lang w:val="es-ES"/>
         </w:rPr>
-        <w:t xml:space="preserve">peers </w:t>
+        <w:t>peers</w:t>
+      </w:r>
+      <w:proofErr w:type="spellEnd"/>
+      <w:r>
+        <w:rPr>
+          <w:rFonts w:ascii="Arial" w:hAnsi="Arial" w:cs="Arial"/>
+          <w:i/>
+          <w:sz w:val="24"/>
+          <w:szCs w:val="24"/>
+          <w:lang w:val="es-ES"/>
+        </w:rPr>
+        <w:t xml:space="preserve"> </w:t>
       </w:r>
       <w:r>
         <w:rPr>
@@ -7715,25 +9590,7 @@
                 <w:szCs w:val="24"/>
                 <w:lang w:val="es-ES"/>
               </w:rPr>
-              <m:t xml:space="preserve">, </m:t>
-            </m:r>
-            <m:r>
-              <w:rPr>
-                <w:rFonts w:ascii="Cambria Math" w:hAnsi="Cambria Math" w:cs="Arial"/>
-                <w:sz w:val="24"/>
-                <w:szCs w:val="24"/>
-                <w:lang w:val="es-ES"/>
-              </w:rPr>
-              <m:t xml:space="preserve"> </m:t>
-            </m:r>
-            <m:r>
-              <w:rPr>
-                <w:rFonts w:ascii="Cambria Math" w:hAnsi="Cambria Math" w:cs="Arial"/>
-                <w:sz w:val="24"/>
-                <w:szCs w:val="24"/>
-                <w:lang w:val="es-ES"/>
-              </w:rPr>
-              <m:t>0≤i≤c-1</m:t>
+              <m:t>,  0≤i≤c-1</m:t>
             </m:r>
             <m:r>
               <m:rPr>
@@ -8070,19 +9927,20 @@
           <w:szCs w:val="24"/>
           <w:lang w:val="es-ES"/>
         </w:rPr>
-        <w:t xml:space="preserve">Por lo tanto, </w:t>
-      </w:r>
-      <w:r>
-        <w:rPr>
-          <w:rFonts w:ascii="Arial" w:hAnsi="Arial" w:cs="Arial"/>
-          <w:iCs/>
+        <w:t xml:space="preserve">Por lo tanto, los </w:t>
+      </w:r>
+      <w:proofErr w:type="spellStart"/>
+      <w:r>
+        <w:rPr>
+          <w:rFonts w:ascii="Arial" w:hAnsi="Arial" w:cs="Arial"/>
+          <w:i/>
           <w:sz w:val="24"/>
           <w:szCs w:val="24"/>
           <w:lang w:val="es-ES"/>
         </w:rPr>
-        <w:lastRenderedPageBreak/>
-        <w:t xml:space="preserve">los </w:t>
-      </w:r>
+        <w:t>peers</w:t>
+      </w:r>
+      <w:proofErr w:type="spellEnd"/>
       <w:r>
         <w:rPr>
           <w:rFonts w:ascii="Arial" w:hAnsi="Arial" w:cs="Arial"/>
@@ -8091,7 +9949,7 @@
           <w:szCs w:val="24"/>
           <w:lang w:val="es-ES"/>
         </w:rPr>
-        <w:t xml:space="preserve">peers </w:t>
+        <w:t xml:space="preserve"> </w:t>
       </w:r>
       <w:r>
         <w:rPr>
@@ -9104,6 +10962,7 @@
         </w:rPr>
         <w:t xml:space="preserve">, se establece que la cantidad de recursos ofertada por los </w:t>
       </w:r>
+      <w:proofErr w:type="spellStart"/>
       <w:r>
         <w:rPr>
           <w:rFonts w:ascii="Arial" w:hAnsi="Arial" w:cs="Arial"/>
@@ -9112,7 +10971,18 @@
           <w:szCs w:val="24"/>
           <w:lang w:val="es-ES"/>
         </w:rPr>
-        <w:t xml:space="preserve">peers </w:t>
+        <w:t>peers</w:t>
+      </w:r>
+      <w:proofErr w:type="spellEnd"/>
+      <w:r>
+        <w:rPr>
+          <w:rFonts w:ascii="Arial" w:hAnsi="Arial" w:cs="Arial"/>
+          <w:i/>
+          <w:sz w:val="24"/>
+          <w:szCs w:val="24"/>
+          <w:lang w:val="es-ES"/>
+        </w:rPr>
+        <w:t xml:space="preserve"> </w:t>
       </w:r>
       <m:oMath>
         <m:d>
@@ -9410,6 +11280,7 @@
         </w:rPr>
         <w:t xml:space="preserve">es mayor y por ende los </w:t>
       </w:r>
+      <w:proofErr w:type="spellStart"/>
       <w:r>
         <w:rPr>
           <w:rFonts w:ascii="Arial" w:hAnsi="Arial" w:cs="Arial"/>
@@ -9419,7 +11290,19 @@
           <w:szCs w:val="24"/>
           <w:lang w:val="es-ES"/>
         </w:rPr>
-        <w:t xml:space="preserve">peers </w:t>
+        <w:t>peers</w:t>
+      </w:r>
+      <w:proofErr w:type="spellEnd"/>
+      <w:r>
+        <w:rPr>
+          <w:rFonts w:ascii="Arial" w:hAnsi="Arial" w:cs="Arial"/>
+          <w:i/>
+          <w:iCs/>
+          <w:sz w:val="24"/>
+          <w:szCs w:val="24"/>
+          <w:lang w:val="es-ES"/>
+        </w:rPr>
+        <w:t xml:space="preserve"> </w:t>
       </w:r>
       <w:r>
         <w:rPr>
@@ -10522,8 +12405,9 @@
           <w:szCs w:val="24"/>
           <w:lang w:val="es-ES"/>
         </w:rPr>
-        <w:t xml:space="preserve">que están descargando distintas ventanas de la hiperventana son inferiores a la tasa máxima de </w:t>
-      </w:r>
+        <w:t xml:space="preserve">que están descargando distintas ventanas de la </w:t>
+      </w:r>
+      <w:proofErr w:type="spellStart"/>
       <w:r>
         <w:rPr>
           <w:rFonts w:ascii="Arial" w:hAnsi="Arial" w:cs="Arial"/>
@@ -10532,9 +12416,20 @@
           <w:szCs w:val="24"/>
           <w:lang w:val="es-ES"/>
         </w:rPr>
-        <w:lastRenderedPageBreak/>
-        <w:t xml:space="preserve">descarga a la cual puedes descargar los </w:t>
-      </w:r>
+        <w:t>hiperventana</w:t>
+      </w:r>
+      <w:proofErr w:type="spellEnd"/>
+      <w:r>
+        <w:rPr>
+          <w:rFonts w:ascii="Arial" w:hAnsi="Arial" w:cs="Arial"/>
+          <w:iCs/>
+          <w:sz w:val="24"/>
+          <w:szCs w:val="24"/>
+          <w:lang w:val="es-ES"/>
+        </w:rPr>
+        <w:t xml:space="preserve"> son inferiores a la tasa máxima de descarga a la cual puedes descargar los </w:t>
+      </w:r>
+      <w:proofErr w:type="spellStart"/>
       <w:r>
         <w:rPr>
           <w:rFonts w:ascii="Arial" w:hAnsi="Arial" w:cs="Arial"/>
@@ -10543,7 +12438,18 @@
           <w:szCs w:val="24"/>
           <w:lang w:val="es-ES"/>
         </w:rPr>
-        <w:t xml:space="preserve">peers </w:t>
+        <w:t>peers</w:t>
+      </w:r>
+      <w:proofErr w:type="spellEnd"/>
+      <w:r>
+        <w:rPr>
+          <w:rFonts w:ascii="Arial" w:hAnsi="Arial" w:cs="Arial"/>
+          <w:i/>
+          <w:sz w:val="24"/>
+          <w:szCs w:val="24"/>
+          <w:lang w:val="es-ES"/>
+        </w:rPr>
+        <w:t xml:space="preserve"> </w:t>
       </w:r>
       <w:r>
         <w:rPr>
@@ -10929,34 +12835,7 @@
                   <w:szCs w:val="24"/>
                   <w:lang w:val="es-ES"/>
                 </w:rPr>
-                <m:t xml:space="preserve">, </m:t>
-              </m:r>
-              <m:r>
-                <w:rPr>
-                  <w:rFonts w:ascii="Cambria Math" w:hAnsi="Cambria Math" w:cs="Arial"/>
-                  <w:sz w:val="24"/>
-                  <w:szCs w:val="24"/>
-                  <w:lang w:val="es-ES"/>
-                </w:rPr>
-                <m:t xml:space="preserve"> </m:t>
-              </m:r>
-              <m:r>
-                <w:rPr>
-                  <w:rFonts w:ascii="Cambria Math" w:hAnsi="Cambria Math" w:cs="Arial"/>
-                  <w:sz w:val="24"/>
-                  <w:szCs w:val="24"/>
-                  <w:lang w:val="es-ES"/>
-                </w:rPr>
-                <m:t xml:space="preserve"> </m:t>
-              </m:r>
-              <m:r>
-                <w:rPr>
-                  <w:rFonts w:ascii="Cambria Math" w:hAnsi="Cambria Math" w:cs="Arial"/>
-                  <w:sz w:val="24"/>
-                  <w:szCs w:val="24"/>
-                  <w:lang w:val="es-ES"/>
-                </w:rPr>
-                <m:t>0≤i≤c-1</m:t>
+                <m:t>,   0≤i≤c-1</m:t>
               </m:r>
             </m:e>
           </m:nary>
@@ -11334,6 +13213,7 @@
         </w:rPr>
         <w:t xml:space="preserve">los recursos son insuficientes, los usuarios no descargan el video, se atrasan y salen del sistema y por lo tanto el sistema se queda y no habría comportamiento por parte de los </w:t>
       </w:r>
+      <w:proofErr w:type="spellStart"/>
       <w:r>
         <w:rPr>
           <w:rFonts w:ascii="Arial" w:hAnsi="Arial" w:cs="Arial"/>
@@ -11341,7 +13221,17 @@
           <w:sz w:val="24"/>
           <w:szCs w:val="24"/>
         </w:rPr>
-        <w:t xml:space="preserve">peers </w:t>
+        <w:t>peers</w:t>
+      </w:r>
+      <w:proofErr w:type="spellEnd"/>
+      <w:r>
+        <w:rPr>
+          <w:rFonts w:ascii="Arial" w:hAnsi="Arial" w:cs="Arial"/>
+          <w:i/>
+          <w:sz w:val="24"/>
+          <w:szCs w:val="24"/>
+        </w:rPr>
+        <w:t xml:space="preserve"> </w:t>
       </w:r>
       <w:r>
         <w:rPr>
@@ -11368,7 +13258,25 @@
           <w:sz w:val="24"/>
           <w:szCs w:val="24"/>
         </w:rPr>
-        <w:t xml:space="preserve"> debido a que en alguna iteración, el sistema puede operar bajo esta condición. </w:t>
+        <w:t xml:space="preserve"> debido a </w:t>
+      </w:r>
+      <w:r>
+        <w:rPr>
+          <w:rFonts w:ascii="Arial" w:hAnsi="Arial" w:cs="Arial"/>
+          <w:iCs/>
+          <w:sz w:val="24"/>
+          <w:szCs w:val="24"/>
+        </w:rPr>
+        <w:t>que,</w:t>
+      </w:r>
+      <w:r>
+        <w:rPr>
+          <w:rFonts w:ascii="Arial" w:hAnsi="Arial" w:cs="Arial"/>
+          <w:iCs/>
+          <w:sz w:val="24"/>
+          <w:szCs w:val="24"/>
+        </w:rPr>
+        <w:t xml:space="preserve"> en alguna iteración, el sistema puede operar bajo esta condición. </w:t>
       </w:r>
     </w:p>
     <w:p>
@@ -11395,7 +13303,7 @@
     </w:p>
     <w:p>
       <w:pPr>
-        <w:jc w:val="both"/>
+        <w:jc w:val="center"/>
         <w:rPr>
           <w:rFonts w:ascii="Arial" w:hAnsi="Arial" w:cs="Arial"/>
           <w:b/>
@@ -11414,8 +13322,8 @@
           <w:szCs w:val="24"/>
         </w:rPr>
         <w:drawing>
-          <wp:inline distT="0" distB="0" distL="0" distR="0" wp14:anchorId="49B610CF" wp14:editId="2FB28962">
-            <wp:extent cx="5324475" cy="3990975"/>
+          <wp:inline distT="0" distB="0" distL="0" distR="0" wp14:anchorId="49B610CF" wp14:editId="504E4925">
+            <wp:extent cx="4082434" cy="3060000"/>
             <wp:effectExtent l="0" t="0" r="0" b="0"/>
             <wp:docPr id="14" name="Imagen 14"/>
             <wp:cNvGraphicFramePr>
@@ -11446,7 +13354,7 @@
                   <pic:spPr bwMode="auto">
                     <a:xfrm>
                       <a:off x="0" y="0"/>
-                      <a:ext cx="5324475" cy="3990975"/>
+                      <a:ext cx="4082434" cy="3060000"/>
                     </a:xfrm>
                     <a:prstGeom prst="rect">
                       <a:avLst/>
@@ -11465,7 +13373,85 @@
     </w:p>
     <w:p>
       <w:pPr>
-        <w:jc w:val="both"/>
+        <w:pStyle w:val="Descripcin"/>
+        <w:jc w:val="center"/>
+        <w:rPr>
+          <w:rFonts w:ascii="Arial" w:hAnsi="Arial" w:cs="Arial"/>
+          <w:b/>
+          <w:bCs/>
+          <w:sz w:val="24"/>
+          <w:szCs w:val="24"/>
+        </w:rPr>
+      </w:pPr>
+      <w:r>
+        <w:rPr>
+          <w:rFonts w:ascii="Arial" w:hAnsi="Arial" w:cs="Arial"/>
+          <w:sz w:val="24"/>
+          <w:szCs w:val="24"/>
+        </w:rPr>
+        <w:t xml:space="preserve">Figura </w:t>
+      </w:r>
+      <w:r>
+        <w:rPr>
+          <w:rFonts w:ascii="Arial" w:hAnsi="Arial" w:cs="Arial"/>
+          <w:sz w:val="24"/>
+          <w:szCs w:val="24"/>
+        </w:rPr>
+        <w:fldChar w:fldCharType="begin"/>
+      </w:r>
+      <w:r>
+        <w:rPr>
+          <w:rFonts w:ascii="Arial" w:hAnsi="Arial" w:cs="Arial"/>
+          <w:sz w:val="24"/>
+          <w:szCs w:val="24"/>
+        </w:rPr>
+        <w:instrText xml:space="preserve"> SEQ Figura \* ARABIC </w:instrText>
+      </w:r>
+      <w:r>
+        <w:rPr>
+          <w:rFonts w:ascii="Arial" w:hAnsi="Arial" w:cs="Arial"/>
+          <w:sz w:val="24"/>
+          <w:szCs w:val="24"/>
+        </w:rPr>
+        <w:fldChar w:fldCharType="separate"/>
+      </w:r>
+      <w:r>
+        <w:rPr>
+          <w:rFonts w:ascii="Arial" w:hAnsi="Arial" w:cs="Arial"/>
+          <w:noProof/>
+          <w:sz w:val="24"/>
+          <w:szCs w:val="24"/>
+        </w:rPr>
+        <w:t>6</w:t>
+      </w:r>
+      <w:r>
+        <w:rPr>
+          <w:rFonts w:ascii="Arial" w:hAnsi="Arial" w:cs="Arial"/>
+          <w:sz w:val="24"/>
+          <w:szCs w:val="24"/>
+        </w:rPr>
+        <w:fldChar w:fldCharType="end"/>
+      </w:r>
+      <w:r>
+        <w:rPr>
+          <w:rFonts w:ascii="Arial" w:hAnsi="Arial" w:cs="Arial"/>
+          <w:sz w:val="24"/>
+          <w:szCs w:val="24"/>
+        </w:rPr>
+        <w:t xml:space="preserve">. Anchos de Banda (Total consumido, </w:t>
+      </w:r>
+      <w:r>
+        <w:rPr>
+          <w:rFonts w:ascii="Arial" w:hAnsi="Arial" w:cs="Arial"/>
+          <w:sz w:val="24"/>
+          <w:szCs w:val="24"/>
+        </w:rPr>
+        <w:t>proveniente de red P2P y proveniente de red CDN) de un sistema de distribución de video en vivo</w:t>
+      </w:r>
+    </w:p>
+    <w:p>
+      <w:pPr>
+        <w:jc w:val="center"/>
         <w:rPr>
           <w:rFonts w:ascii="Arial" w:hAnsi="Arial" w:cs="Arial"/>
           <w:b/>
@@ -11485,8 +13471,8 @@
         </w:rPr>
         <w:lastRenderedPageBreak/>
         <w:drawing>
-          <wp:inline distT="0" distB="0" distL="0" distR="0" wp14:anchorId="30F7FBEA" wp14:editId="3A460D1C">
-            <wp:extent cx="5324475" cy="3990975"/>
+          <wp:inline distT="0" distB="0" distL="0" distR="0" wp14:anchorId="30F7FBEA" wp14:editId="7D097359">
+            <wp:extent cx="4082434" cy="3060000"/>
             <wp:effectExtent l="0" t="0" r="0" b="0"/>
             <wp:docPr id="15" name="Imagen 15"/>
             <wp:cNvGraphicFramePr>
@@ -11517,7 +13503,7 @@
                   <pic:spPr bwMode="auto">
                     <a:xfrm>
                       <a:off x="0" y="0"/>
-                      <a:ext cx="5324475" cy="3990975"/>
+                      <a:ext cx="4082434" cy="3060000"/>
                     </a:xfrm>
                     <a:prstGeom prst="rect">
                       <a:avLst/>
@@ -11536,7 +13522,150 @@
     </w:p>
     <w:p>
       <w:pPr>
+        <w:pStyle w:val="Descripcin"/>
+        <w:jc w:val="center"/>
+        <w:rPr>
+          <w:rFonts w:ascii="Arial" w:hAnsi="Arial" w:cs="Arial"/>
+          <w:sz w:val="24"/>
+          <w:szCs w:val="24"/>
+        </w:rPr>
+      </w:pPr>
+      <w:r>
+        <w:rPr>
+          <w:rFonts w:ascii="Arial" w:hAnsi="Arial" w:cs="Arial"/>
+          <w:sz w:val="24"/>
+          <w:szCs w:val="24"/>
+        </w:rPr>
+        <w:t xml:space="preserve">Figura </w:t>
+      </w:r>
+      <w:r>
+        <w:rPr>
+          <w:rFonts w:ascii="Arial" w:hAnsi="Arial" w:cs="Arial"/>
+          <w:sz w:val="24"/>
+          <w:szCs w:val="24"/>
+        </w:rPr>
+        <w:fldChar w:fldCharType="begin"/>
+      </w:r>
+      <w:r>
+        <w:rPr>
+          <w:rFonts w:ascii="Arial" w:hAnsi="Arial" w:cs="Arial"/>
+          <w:sz w:val="24"/>
+          <w:szCs w:val="24"/>
+        </w:rPr>
+        <w:instrText xml:space="preserve"> SEQ Figura \* ARABIC </w:instrText>
+      </w:r>
+      <w:r>
+        <w:rPr>
+          <w:rFonts w:ascii="Arial" w:hAnsi="Arial" w:cs="Arial"/>
+          <w:sz w:val="24"/>
+          <w:szCs w:val="24"/>
+        </w:rPr>
+        <w:fldChar w:fldCharType="separate"/>
+      </w:r>
+      <w:r>
+        <w:rPr>
+          <w:rFonts w:ascii="Arial" w:hAnsi="Arial" w:cs="Arial"/>
+          <w:noProof/>
+          <w:sz w:val="24"/>
+          <w:szCs w:val="24"/>
+        </w:rPr>
+        <w:t>7</w:t>
+      </w:r>
+      <w:r>
+        <w:rPr>
+          <w:rFonts w:ascii="Arial" w:hAnsi="Arial" w:cs="Arial"/>
+          <w:sz w:val="24"/>
+          <w:szCs w:val="24"/>
+        </w:rPr>
+        <w:fldChar w:fldCharType="end"/>
+      </w:r>
+      <w:r>
+        <w:rPr>
+          <w:rFonts w:ascii="Arial" w:hAnsi="Arial" w:cs="Arial"/>
+          <w:sz w:val="24"/>
+          <w:szCs w:val="24"/>
+        </w:rPr>
+        <w:t xml:space="preserve">. </w:t>
+      </w:r>
+      <w:r>
+        <w:rPr>
+          <w:rFonts w:ascii="Arial" w:hAnsi="Arial" w:cs="Arial"/>
+          <w:sz w:val="24"/>
+          <w:szCs w:val="24"/>
+        </w:rPr>
+        <w:t>Anchos de Banda (Total consumido, proveniente de red P2P y proveniente de red CDN) de un sistema de distribución de video en vivo</w:t>
+      </w:r>
+    </w:p>
+    <w:p>
+      <w:pPr>
         <w:jc w:val="both"/>
+        <w:rPr>
+          <w:rFonts w:ascii="Arial" w:hAnsi="Arial" w:cs="Arial"/>
+          <w:sz w:val="24"/>
+          <w:szCs w:val="24"/>
+        </w:rPr>
+      </w:pPr>
+      <w:r>
+        <w:rPr>
+          <w:rFonts w:ascii="Arial" w:hAnsi="Arial" w:cs="Arial"/>
+          <w:sz w:val="24"/>
+          <w:szCs w:val="24"/>
+        </w:rPr>
+        <w:t xml:space="preserve">En el siguiente enlace se puede consultar el video correspondiente a algunas pruebas y ejecuciones de la evaluación por implementación de la cadena de </w:t>
+      </w:r>
+      <w:proofErr w:type="spellStart"/>
+      <w:r>
+        <w:rPr>
+          <w:rFonts w:ascii="Arial" w:hAnsi="Arial" w:cs="Arial"/>
+          <w:sz w:val="24"/>
+          <w:szCs w:val="24"/>
+        </w:rPr>
+        <w:t>Markov</w:t>
+      </w:r>
+      <w:proofErr w:type="spellEnd"/>
+      <w:r>
+        <w:rPr>
+          <w:rFonts w:ascii="Arial" w:hAnsi="Arial" w:cs="Arial"/>
+          <w:sz w:val="24"/>
+          <w:szCs w:val="24"/>
+        </w:rPr>
+        <w:t xml:space="preserve"> que representa a un sistema de distribución de video en vivo abordado en este proyecto. </w:t>
+      </w:r>
+    </w:p>
+    <w:p>
+      <w:pPr>
+        <w:jc w:val="both"/>
+        <w:rPr>
+          <w:rFonts w:ascii="Arial" w:hAnsi="Arial" w:cs="Arial"/>
+          <w:sz w:val="24"/>
+          <w:szCs w:val="24"/>
+        </w:rPr>
+      </w:pPr>
+      <w:hyperlink r:id="rId20" w:history="1">
+        <w:r>
+          <w:rPr>
+            <w:rStyle w:val="Hipervnculo"/>
+            <w:rFonts w:ascii="Arial" w:hAnsi="Arial" w:cs="Arial"/>
+            <w:sz w:val="24"/>
+            <w:szCs w:val="24"/>
+          </w:rPr>
+          <w:t>https://www.youtube.com/watch?v=k61WIBUer9o</w:t>
+        </w:r>
+      </w:hyperlink>
+    </w:p>
+    <w:p>
+      <w:pPr>
+        <w:jc w:val="both"/>
+        <w:rPr>
+          <w:rFonts w:ascii="Arial" w:hAnsi="Arial" w:cs="Arial"/>
+          <w:sz w:val="24"/>
+          <w:szCs w:val="24"/>
+        </w:rPr>
+      </w:pPr>
+    </w:p>
+    <w:p>
+      <w:pPr>
+        <w:pStyle w:val="Descripcin"/>
         <w:rPr>
           <w:rFonts w:ascii="Arial" w:hAnsi="Arial" w:cs="Arial"/>
           <w:b/>
@@ -11546,7 +13675,6 @@
         </w:rPr>
       </w:pPr>
     </w:p>
-    <w:p/>
     <w:p>
       <w:pPr>
         <w:jc w:val="both"/>
@@ -11559,6 +13687,7 @@
         </w:rPr>
       </w:pPr>
     </w:p>
+    <w:p/>
     <w:p>
       <w:pPr>
         <w:jc w:val="both"/>
@@ -11585,13 +13714,25 @@
     </w:p>
     <w:p>
       <w:pPr>
+        <w:jc w:val="both"/>
+        <w:rPr>
+          <w:rFonts w:ascii="Arial" w:hAnsi="Arial" w:cs="Arial"/>
+          <w:b/>
+          <w:bCs/>
+          <w:sz w:val="24"/>
+          <w:szCs w:val="24"/>
+        </w:rPr>
+      </w:pPr>
+    </w:p>
+    <w:p>
+      <w:pPr>
         <w:rPr>
           <w:lang w:val="es-ES"/>
         </w:rPr>
       </w:pPr>
     </w:p>
     <w:sectPr>
-      <w:footerReference w:type="default" r:id="rId20"/>
+      <w:footerReference w:type="default" r:id="rId21"/>
       <w:pgSz w:w="12240" w:h="15840"/>
       <w:pgMar w:top="782" w:right="1327" w:bottom="851" w:left="1276" w:header="709" w:footer="544" w:gutter="0"/>
       <w:cols w:space="708"/>
@@ -13410,6 +15551,7 @@
   <w:style w:type="character" w:default="1" w:styleId="Fuentedeprrafopredeter">
     <w:name w:val="Default Paragraph Font"/>
     <w:uiPriority w:val="1"/>
+    <w:semiHidden/>
     <w:unhideWhenUsed/>
   </w:style>
   <w:style w:type="table" w:default="1" w:styleId="Tablanormal">
@@ -13684,6 +15826,18 @@
       <w:color w:val="44546A" w:themeColor="text2"/>
       <w:sz w:val="18"/>
       <w:szCs w:val="18"/>
+    </w:rPr>
+  </w:style>
+  <w:style w:type="character" w:styleId="Mencinsinresolver">
+    <w:name w:val="Unresolved Mention"/>
+    <w:basedOn w:val="Fuentedeprrafopredeter"/>
+    <w:uiPriority w:val="99"/>
+    <w:semiHidden/>
+    <w:unhideWhenUsed/>
+    <w:rsid w:val="00DE30C8"/>
+    <w:rPr>
+      <w:color w:val="605E5C"/>
+      <w:shd w:val="clear" w:color="auto" w:fill="E1DFDD"/>
     </w:rPr>
   </w:style>
 </w:styles>
@@ -13996,6 +16150,19 @@
 </file>
 
 <file path=customXml/item2.xml><?xml version="1.0" encoding="utf-8"?>
+<?mso-contentType ?>
+<FormTemplates xmlns="http://schemas.microsoft.com/sharepoint/v3/contenttype/forms">
+  <Display>DocumentLibraryForm</Display>
+  <Edit>DocumentLibraryForm</Edit>
+  <New>DocumentLibraryForm</New>
+</FormTemplates>
+</file>
+
+<file path=customXml/item3.xml><?xml version="1.0" encoding="utf-8"?>
+<b:Sources xmlns:b="http://schemas.openxmlformats.org/officeDocument/2006/bibliography" xmlns="http://schemas.openxmlformats.org/officeDocument/2006/bibliography" SelectedStyle="\IEEE2006OfficeOnline.xsl" StyleName="IEEE" Version="2006"/>
+</file>
+
+<file path=customXml/item4.xml><?xml version="1.0" encoding="utf-8"?>
 <ct:contentTypeSchema xmlns:ct="http://schemas.microsoft.com/office/2006/metadata/contentType" xmlns:ma="http://schemas.microsoft.com/office/2006/metadata/properties/metaAttributes" ct:_="" ma:_="" ma:contentTypeName="Documento" ma:contentTypeID="0x010100223F43B06CB502498D7579A0DEE80963" ma:contentTypeVersion="11" ma:contentTypeDescription="Crear nuevo documento." ma:contentTypeScope="" ma:versionID="3cf42cc75964995b3212ee908edc0498">
   <xsd:schema xmlns:xsd="http://www.w3.org/2001/XMLSchema" xmlns:xs="http://www.w3.org/2001/XMLSchema" xmlns:p="http://schemas.microsoft.com/office/2006/metadata/properties" xmlns:ns2="d77c25c8-5f90-4db7-8f59-561ed9d07465" xmlns:ns3="2c14a332-066c-49b7-8987-8842dfed9af3" targetNamespace="http://schemas.microsoft.com/office/2006/metadata/properties" ma:root="true" ma:fieldsID="8f0831319b40bb7fcd8402ea0c1862fb" ns2:_="" ns3:_="">
     <xsd:import namespace="d77c25c8-5f90-4db7-8f59-561ed9d07465"/>
@@ -14184,19 +16351,6 @@
 </ct:contentTypeSchema>
 </file>
 
-<file path=customXml/item3.xml><?xml version="1.0" encoding="utf-8"?>
-<b:Sources xmlns:b="http://schemas.openxmlformats.org/officeDocument/2006/bibliography" xmlns="http://schemas.openxmlformats.org/officeDocument/2006/bibliography" SelectedStyle="\IEEE2006OfficeOnline.xsl" StyleName="IEEE" Version="2006"/>
-</file>
-
-<file path=customXml/item4.xml><?xml version="1.0" encoding="utf-8"?>
-<?mso-contentType ?>
-<FormTemplates xmlns="http://schemas.microsoft.com/sharepoint/v3/contenttype/forms">
-  <Display>DocumentLibraryForm</Display>
-  <Edit>DocumentLibraryForm</Edit>
-  <New>DocumentLibraryForm</New>
-</FormTemplates>
-</file>
-
 <file path=customXml/itemProps1.xml><?xml version="1.0" encoding="utf-8"?>
 <ds:datastoreItem xmlns:ds="http://schemas.openxmlformats.org/officeDocument/2006/customXml" ds:itemID="{E097AF35-518D-4ED7-B8A2-F3F7AE56F9DE}">
   <ds:schemaRefs>
@@ -14209,6 +16363,22 @@
 </file>
 
 <file path=customXml/itemProps2.xml><?xml version="1.0" encoding="utf-8"?>
+<ds:datastoreItem xmlns:ds="http://schemas.openxmlformats.org/officeDocument/2006/customXml" ds:itemID="{0D7129CB-B59C-4E7E-AC96-7C875C479844}">
+  <ds:schemaRefs>
+    <ds:schemaRef ds:uri="http://schemas.microsoft.com/sharepoint/v3/contenttype/forms"/>
+  </ds:schemaRefs>
+</ds:datastoreItem>
+</file>
+
+<file path=customXml/itemProps3.xml><?xml version="1.0" encoding="utf-8"?>
+<ds:datastoreItem xmlns:ds="http://schemas.openxmlformats.org/officeDocument/2006/customXml" ds:itemID="{B1AD4850-CAA1-4133-AAEC-CE55A25C303C}">
+  <ds:schemaRefs>
+    <ds:schemaRef ds:uri="http://schemas.openxmlformats.org/officeDocument/2006/bibliography"/>
+  </ds:schemaRefs>
+</ds:datastoreItem>
+</file>
+
+<file path=customXml/itemProps4.xml><?xml version="1.0" encoding="utf-8"?>
 <ds:datastoreItem xmlns:ds="http://schemas.openxmlformats.org/officeDocument/2006/customXml" ds:itemID="{0DD0FFF2-6438-454D-B087-8BADEF375092}">
   <ds:schemaRefs>
     <ds:schemaRef ds:uri="http://schemas.microsoft.com/office/2006/metadata/contentType"/>
@@ -14225,20 +16395,4 @@
     <ds:schemaRef ds:uri="http://schemas.microsoft.com/internal/obd"/>
   </ds:schemaRefs>
 </ds:datastoreItem>
-</file>
-
-<file path=customXml/itemProps3.xml><?xml version="1.0" encoding="utf-8"?>
-<ds:datastoreItem xmlns:ds="http://schemas.openxmlformats.org/officeDocument/2006/customXml" ds:itemID="{B1AD4850-CAA1-4133-AAEC-CE55A25C303C}">
-  <ds:schemaRefs>
-    <ds:schemaRef ds:uri="http://schemas.openxmlformats.org/officeDocument/2006/bibliography"/>
-  </ds:schemaRefs>
-</ds:datastoreItem>
-</file>
-
-<file path=customXml/itemProps4.xml><?xml version="1.0" encoding="utf-8"?>
-<ds:datastoreItem xmlns:ds="http://schemas.openxmlformats.org/officeDocument/2006/customXml" ds:itemID="{0D7129CB-B59C-4E7E-AC96-7C875C479844}">
-  <ds:schemaRefs>
-    <ds:schemaRef ds:uri="http://schemas.microsoft.com/sharepoint/v3/contenttype/forms"/>
-  </ds:schemaRefs>
-</ds:datastoreItem>
 </file>
</xml_diff>